<commit_message>
p305 update remember relearn
</commit_message>
<xml_diff>
--- a/Distributed_Systems_3/Chapter5.docx
+++ b/Distributed_Systems_3/Chapter5.docx
@@ -11024,13 +11024,336 @@
       </w:r>
     </w:p>
     <w:p>
+      <w:r>
+        <w:rPr>
+          <w:rFonts w:hint="eastAsia"/>
+        </w:rPr>
+        <w:tab/>
+      </w:r>
+      <w:r>
+        <w:rPr>
+          <w:rFonts w:hint="eastAsia"/>
+        </w:rPr>
+        <w:t>理想情况下，文件句柄被实现为相对于文件系统的文件的真实标识符。</w:t>
+      </w:r>
+      <w:r>
+        <w:rPr>
+          <w:rFonts w:hint="eastAsia"/>
+        </w:rPr>
+        <w:t>首先，这意味着只要文件存在，它就应该有一个相同的文件句柄</w:t>
+      </w:r>
+      <w:r>
+        <w:rPr>
+          <w:rFonts w:hint="eastAsia"/>
+        </w:rPr>
+        <w:t>。</w:t>
+      </w:r>
+      <w:r>
+        <w:rPr>
+          <w:rFonts w:hint="eastAsia"/>
+        </w:rPr>
+        <w:t>这种持久性要求允许客户端在通过其名称查找相关文件之后本地存储文件句柄。</w:t>
+      </w:r>
+      <w:r>
+        <w:rPr>
+          <w:rFonts w:hint="eastAsia"/>
+        </w:rPr>
+        <w:t>一个好处是性能</w:t>
+      </w:r>
+      <w:r>
+        <w:t>:由于大多数文件操作需要文件句柄而不是名称，客户端可以避免在每次文件操作之前重复查找名称</w:t>
+      </w:r>
+      <w:r>
+        <w:rPr>
+          <w:rFonts w:hint="eastAsia"/>
+        </w:rPr>
+        <w:t>。</w:t>
+      </w:r>
+      <w:r>
+        <w:rPr>
+          <w:rFonts w:hint="eastAsia"/>
+        </w:rPr>
+        <w:t>这种方法的另一个好处是，客户端现在可以访问文件，而不管它的</w:t>
+      </w:r>
+      <w:r>
+        <w:t>(当前)名称是什么。</w:t>
+      </w:r>
+    </w:p>
+    <w:p>
+      <w:r>
+        <w:rPr>
+          <w:rFonts w:hint="eastAsia"/>
+        </w:rPr>
+        <w:tab/>
+      </w:r>
+      <w:r>
+        <w:rPr>
+          <w:rFonts w:hint="eastAsia"/>
+        </w:rPr>
+        <w:t>因为文件句柄可以由客户机本地存储，所以服务器在删除文件后不重用文件句柄也很重要</w:t>
+      </w:r>
+      <w:r>
+        <w:rPr>
+          <w:rFonts w:hint="eastAsia"/>
+        </w:rPr>
+        <w:t>。</w:t>
+      </w:r>
+      <w:r>
+        <w:rPr>
+          <w:rFonts w:hint="eastAsia"/>
+        </w:rPr>
+        <w:t>否则，客户端在使用本地存储的文件句柄时，可能会错误地访问错误的文件</w:t>
+      </w:r>
+      <w:r>
+        <w:rPr>
+          <w:rFonts w:hint="eastAsia"/>
+        </w:rPr>
+        <w:t>。</w:t>
+      </w:r>
+      <w:r>
+        <w:rPr>
+          <w:rFonts w:hint="eastAsia"/>
+        </w:rPr>
+        <w:t>请注意，迭代名称查找和不允许查找</w:t>
+      </w:r>
+      <w:r>
+        <w:rPr>
+          <w:rFonts w:hint="eastAsia"/>
+        </w:rPr>
+        <w:t>跨越挂载点的</w:t>
+      </w:r>
+      <w:r>
+        <w:rPr>
+          <w:rFonts w:hint="eastAsia"/>
+        </w:rPr>
+        <w:t>操作的</w:t>
+      </w:r>
+      <w:r>
+        <w:rPr>
+          <w:rFonts w:hint="eastAsia"/>
+        </w:rPr>
+        <w:t>组合会带来获取初始文件句柄的问题</w:t>
+      </w:r>
+      <w:r>
+        <w:rPr>
+          <w:rFonts w:hint="eastAsia"/>
+        </w:rPr>
+        <w:t>。</w:t>
+      </w:r>
+      <w:r>
+        <w:rPr>
+          <w:rFonts w:hint="eastAsia"/>
+        </w:rPr>
+        <w:t>为了访问远程文件系统中的文件，客户机将需要向服务器提供应该执行查找的目录的文件句柄，以及要解析的文件或目录的名称</w:t>
+      </w:r>
+      <w:r>
+        <w:rPr>
+          <w:rFonts w:hint="eastAsia"/>
+        </w:rPr>
+        <w:t>。</w:t>
+      </w:r>
+      <w:r>
+        <w:t>NFSv3通过一个单独的挂载协议解决了这个问题，通过该协议，客户机实际上挂载一个远程文件系统</w:t>
+      </w:r>
+      <w:r>
+        <w:rPr>
+          <w:rFonts w:hint="eastAsia"/>
+        </w:rPr>
+        <w:t>。</w:t>
+      </w:r>
+      <w:r>
+        <w:rPr>
+          <w:rFonts w:hint="eastAsia"/>
+        </w:rPr>
+        <w:t>在挂载之后，客户机被传回挂载的文件系统的根文件句柄，它随后可以将根文件句柄用作查找名称的起点</w:t>
+      </w:r>
+      <w:r>
+        <w:rPr>
+          <w:rFonts w:hint="eastAsia"/>
+        </w:rPr>
+        <w:t>。</w:t>
+      </w:r>
+    </w:p>
+    <w:p>
+      <w:r>
+        <w:rPr>
+          <w:rFonts w:hint="eastAsia"/>
+        </w:rPr>
+        <w:tab/>
+      </w:r>
+      <w:r>
+        <w:rPr>
+          <w:rFonts w:hint="eastAsia"/>
+        </w:rPr>
+        <w:t>在</w:t>
+      </w:r>
+      <w:r>
+        <w:t>NFSv4中，通过提供一个单独的putrootfh操作来解决这个问题，该操作告诉服务器解决与它管理的文件系统的根文件句柄相关的所有文件名</w:t>
+      </w:r>
+      <w:r>
+        <w:rPr>
+          <w:rFonts w:hint="eastAsia"/>
+        </w:rPr>
+        <w:t>。</w:t>
+      </w:r>
+      <w:r>
+        <w:rPr>
+          <w:rFonts w:hint="eastAsia"/>
+        </w:rPr>
+        <w:t>根文件句柄可用于查找服务器文件系统中的任何其他文件句柄</w:t>
+      </w:r>
+      <w:r>
+        <w:rPr>
+          <w:rFonts w:hint="eastAsia"/>
+        </w:rPr>
+        <w:t>。</w:t>
+      </w:r>
+      <w:r>
+        <w:rPr>
+          <w:rFonts w:hint="eastAsia"/>
+        </w:rPr>
+        <w:t>这种方法还有一个额外的好处，即不需要单独的挂载协议</w:t>
+      </w:r>
+      <w:r>
+        <w:rPr>
+          <w:rFonts w:hint="eastAsia"/>
+        </w:rPr>
+        <w:t>。</w:t>
+      </w:r>
+      <w:r>
+        <w:rPr>
+          <w:rFonts w:hint="eastAsia"/>
+        </w:rPr>
+        <w:t>相反，可以将挂载集成到用于查找文件的常规协议中</w:t>
+      </w:r>
+      <w:r>
+        <w:rPr>
+          <w:rFonts w:hint="eastAsia"/>
+        </w:rPr>
+        <w:t>。</w:t>
+      </w:r>
+      <w:r>
+        <w:rPr>
+          <w:rFonts w:hint="eastAsia"/>
+        </w:rPr>
+        <w:t>客户端只需使用</w:t>
+      </w:r>
+      <w:r>
+        <w:t>putrootfh请求服务器解析与文件系统根文件句柄相关的名称，就可以挂载远程文件系统</w:t>
+      </w:r>
+      <w:r>
+        <w:rPr>
+          <w:rFonts w:hint="eastAsia"/>
+        </w:rPr>
+        <w:t>。</w:t>
+      </w:r>
+    </w:p>
+    <w:p/>
+    <w:p>
       <w:pPr>
         <w:rPr>
-          <w:rFonts w:hint="eastAsia"/>
+          <w:b/>
         </w:rPr>
       </w:pPr>
       <w:r>
         <w:rPr>
+          <w:b/>
+        </w:rPr>
+        <w:t>5.4属性命名</w:t>
+      </w:r>
+    </w:p>
+    <w:p>
+      <w:r>
+        <w:rPr>
+          <w:rFonts w:hint="eastAsia"/>
+          <w:color w:val="FF0000"/>
+        </w:rPr>
+        <w:t>平面</w:t>
+      </w:r>
+      <w:r>
+        <w:rPr>
+          <w:rFonts w:hint="eastAsia"/>
+        </w:rPr>
+        <w:t>和结构化名称通常提供一种独特的、与位置无关的引用实体的方法</w:t>
+      </w:r>
+      <w:r>
+        <w:rPr>
+          <w:rFonts w:hint="eastAsia"/>
+        </w:rPr>
+        <w:t>。</w:t>
+      </w:r>
+      <w:r>
+        <w:rPr>
+          <w:rFonts w:hint="eastAsia"/>
+        </w:rPr>
+        <w:t>此外，结构化名称的部分设计目的是提供一种对人友好的方式来命名实体，以便方便地访问它们</w:t>
+      </w:r>
+      <w:r>
+        <w:rPr>
+          <w:rFonts w:hint="eastAsia"/>
+        </w:rPr>
+        <w:t>。</w:t>
+      </w:r>
+      <w:r>
+        <w:rPr>
+          <w:rFonts w:hint="eastAsia"/>
+        </w:rPr>
+        <w:t>在大多数情况下，假定名称只引用一个实体。</w:t>
+      </w:r>
+      <w:r>
+        <w:rPr>
+          <w:rFonts w:hint="eastAsia"/>
+        </w:rPr>
+        <w:t>然而，位置独立性和人性化并不是命名实体的唯一标准。</w:t>
+      </w:r>
+    </w:p>
+    <w:p>
+      <w:r>
+        <w:rPr>
+          <w:rFonts w:hint="eastAsia"/>
+        </w:rPr>
+        <w:t>特别是，随着越来越多的信息可用，有效地搜索实体变得非常重要</w:t>
+      </w:r>
+      <w:r>
+        <w:rPr>
+          <w:rFonts w:hint="eastAsia"/>
+        </w:rPr>
+        <w:t>。</w:t>
+      </w:r>
+      <w:r>
+        <w:rPr>
+          <w:rFonts w:hint="eastAsia"/>
+        </w:rPr>
+        <w:t>这种方法要求用户</w:t>
+      </w:r>
+      <w:r>
+        <w:rPr>
+          <w:rFonts w:hint="eastAsia"/>
+        </w:rPr>
+        <w:t>仅仅</w:t>
+      </w:r>
+      <w:r>
+        <w:rPr>
+          <w:rFonts w:hint="eastAsia"/>
+        </w:rPr>
+        <w:t>提供他正在寻找的内容的描述</w:t>
+      </w:r>
+      <w:r>
+        <w:rPr>
+          <w:rFonts w:hint="eastAsia"/>
+        </w:rPr>
+        <w:t>即可</w:t>
+      </w:r>
+      <w:r>
+        <w:rPr>
+          <w:rFonts w:hint="eastAsia"/>
+        </w:rPr>
+        <w:t>。</w:t>
+      </w:r>
+    </w:p>
+    <w:p>
+      <w:r>
+        <w:rPr>
           <w:rFonts w:hint="eastAsia"/>
         </w:rPr>
         <w:tab/>
@@ -11039,456 +11362,89 @@
         <w:rPr>
           <w:rFonts w:hint="eastAsia"/>
         </w:rPr>
-        <w:t>理想情况下，文件句柄被实现为相对于文件系统的文件的真实标识符。</w:t>
-      </w:r>
-      <w:r>
-        <w:rPr>
-          <w:rFonts w:hint="eastAsia"/>
-        </w:rPr>
-        <w:t>首先，这意味着只要文件存在，它就应该有一个相同的文件句柄</w:t>
-      </w:r>
-      <w:r>
-        <w:rPr>
-          <w:rFonts w:hint="eastAsia"/>
-        </w:rPr>
-        <w:t>。</w:t>
-      </w:r>
-      <w:r>
-        <w:rPr>
-          <w:rFonts w:hint="eastAsia"/>
-        </w:rPr>
-        <w:t>这种持久性要求允许客户端在通过其名称查找相关文件之后本地存储文件句柄。</w:t>
-      </w:r>
-      <w:r>
-        <w:rPr>
-          <w:rFonts w:hint="eastAsia"/>
-        </w:rPr>
-        <w:t>一个好处是性能</w:t>
-      </w:r>
-      <w:r>
-        <w:t>:由于大多数文件操作需要文件句柄而不是名称，客户端可以避免在每次文件操作之前重复查找名称</w:t>
-      </w:r>
-      <w:r>
-        <w:rPr>
-          <w:rFonts w:hint="eastAsia"/>
-        </w:rPr>
-        <w:t>。</w:t>
-      </w:r>
-      <w:r>
-        <w:rPr>
-          <w:rFonts w:hint="eastAsia"/>
-        </w:rPr>
-        <w:t>这种方法的另一个好处是，客户端现在可以访问文件，而不管它的</w:t>
-      </w:r>
-      <w:r>
-        <w:t>(当前)名称是什么。</w:t>
-      </w:r>
-    </w:p>
+        <w:t>提供描述的方法有很多，但是在分布式系统中，一种比较流行的方法是使用</w:t>
+      </w:r>
+      <w:r>
+        <w:t>(属性、值)对来描述实体，通常称为基于属性的命名。</w:t>
+      </w:r>
+      <w:r>
+        <w:rPr>
+          <w:rFonts w:hint="eastAsia"/>
+        </w:rPr>
+        <w:t>在这种方法中，假定一个实体具有相关的属性集合</w:t>
+      </w:r>
+      <w:r>
+        <w:rPr>
+          <w:rFonts w:hint="eastAsia"/>
+        </w:rPr>
+        <w:t>。</w:t>
+      </w:r>
+      <w:r>
+        <w:rPr>
+          <w:rFonts w:hint="eastAsia"/>
+        </w:rPr>
+        <w:t>每个属性都对这个实体进行了描述。</w:t>
+      </w:r>
+      <w:r>
+        <w:rPr>
+          <w:rFonts w:hint="eastAsia"/>
+        </w:rPr>
+        <w:t>通过指定特定属性应该具有哪些值，用户实际上限制了他感兴趣的实体集</w:t>
+      </w:r>
+      <w:r>
+        <w:rPr>
+          <w:rFonts w:hint="eastAsia"/>
+        </w:rPr>
+        <w:t>。</w:t>
+      </w:r>
+      <w:r>
+        <w:rPr>
+          <w:rFonts w:hint="eastAsia"/>
+        </w:rPr>
+        <w:t>由命名系统返回一个或多个符合用户描述的实体</w:t>
+      </w:r>
+      <w:r>
+        <w:rPr>
+          <w:rFonts w:hint="eastAsia"/>
+        </w:rPr>
+        <w:t>。</w:t>
+      </w:r>
+      <w:r>
+        <w:rPr>
+          <w:rFonts w:hint="eastAsia"/>
+        </w:rPr>
+        <w:t>在本节中，我们将进一步研究基于属性的命名系统</w:t>
+      </w:r>
+      <w:r>
+        <w:rPr>
+          <w:rFonts w:hint="eastAsia"/>
+        </w:rPr>
+        <w:t>。</w:t>
+      </w:r>
+    </w:p>
+    <w:p/>
     <w:p>
       <w:pPr>
         <w:rPr>
-          <w:rFonts w:hint="eastAsia"/>
+          <w:b/>
         </w:rPr>
       </w:pPr>
       <w:r>
         <w:rPr>
           <w:rFonts w:hint="eastAsia"/>
-        </w:rPr>
-        <w:tab/>
-      </w:r>
-      <w:r>
-        <w:rPr>
-          <w:rFonts w:hint="eastAsia"/>
-        </w:rPr>
-        <w:t>因为文件句柄可以由客户机本地存储，所以服务器在删除文件后不重用文件句柄也很重要</w:t>
-      </w:r>
-      <w:r>
-        <w:rPr>
-          <w:rFonts w:hint="eastAsia"/>
-        </w:rPr>
-        <w:t>。</w:t>
-      </w:r>
-      <w:r>
-        <w:rPr>
-          <w:rFonts w:hint="eastAsia"/>
-        </w:rPr>
-        <w:t>否则，客户端在使用本地存储的文件句柄时，可能会错误地访问错误的文件</w:t>
-      </w:r>
-      <w:r>
-        <w:rPr>
-          <w:rFonts w:hint="eastAsia"/>
-        </w:rPr>
-        <w:t>。</w:t>
-      </w:r>
-      <w:r>
-        <w:rPr>
-          <w:rFonts w:hint="eastAsia"/>
-        </w:rPr>
-        <w:t>请注意，迭代名称查找和不允许查找</w:t>
-      </w:r>
-      <w:r>
-        <w:rPr>
-          <w:rFonts w:hint="eastAsia"/>
-        </w:rPr>
-        <w:t>跨越挂载点的</w:t>
-      </w:r>
-      <w:r>
-        <w:rPr>
-          <w:rFonts w:hint="eastAsia"/>
-        </w:rPr>
-        <w:t>操作的</w:t>
-      </w:r>
-      <w:r>
-        <w:rPr>
-          <w:rFonts w:hint="eastAsia"/>
-        </w:rPr>
-        <w:t>组合会带来获取初始文件句柄的问题</w:t>
-      </w:r>
-      <w:r>
-        <w:rPr>
-          <w:rFonts w:hint="eastAsia"/>
-        </w:rPr>
-        <w:t>。</w:t>
-      </w:r>
-      <w:r>
-        <w:rPr>
-          <w:rFonts w:hint="eastAsia"/>
-        </w:rPr>
-        <w:t>为了访问远程文件系统中的文件，客户机将需要向服务器提供应该执行查找的目录的文件句柄，以及要解析的文件或目录的名称</w:t>
-      </w:r>
-      <w:r>
-        <w:rPr>
-          <w:rFonts w:hint="eastAsia"/>
-        </w:rPr>
-        <w:t>。</w:t>
-      </w:r>
-      <w:r>
-        <w:t>NFSv3通过一个单独的挂载协议解决了这个问题，通过该协议，客户机实际上挂载一个远程文件系统</w:t>
-      </w:r>
-      <w:r>
-        <w:rPr>
-          <w:rFonts w:hint="eastAsia"/>
-        </w:rPr>
-        <w:t>。</w:t>
-      </w:r>
-      <w:r>
-        <w:rPr>
-          <w:rFonts w:hint="eastAsia"/>
-        </w:rPr>
-        <w:t>在挂载之后，客户机被传回挂载的文件系统的根文件句柄，它随后可以将根文件句柄用作查找名称的起点</w:t>
-      </w:r>
-      <w:r>
-        <w:rPr>
-          <w:rFonts w:hint="eastAsia"/>
-        </w:rPr>
-        <w:t>。</w:t>
-      </w:r>
-    </w:p>
-    <w:p>
-      <w:pPr>
-        <w:rPr>
-          <w:rFonts w:hint="eastAsia"/>
-        </w:rPr>
-      </w:pPr>
-      <w:r>
-        <w:rPr>
-          <w:rFonts w:hint="eastAsia"/>
-        </w:rPr>
-        <w:tab/>
-      </w:r>
-      <w:r>
-        <w:rPr>
-          <w:rFonts w:hint="eastAsia"/>
-        </w:rPr>
-        <w:t>在</w:t>
-      </w:r>
-      <w:r>
-        <w:t>NFSv4中，通过提供一个单独的putrootfh操作来解决这个问题，该操作告诉服务器解决与它管理的文件系统的根文件句柄相关的所有文件名</w:t>
-      </w:r>
-      <w:r>
-        <w:rPr>
-          <w:rFonts w:hint="eastAsia"/>
-        </w:rPr>
-        <w:t>。</w:t>
-      </w:r>
-      <w:r>
-        <w:rPr>
-          <w:rFonts w:hint="eastAsia"/>
-        </w:rPr>
-        <w:t>根文件句柄可用于查找服务器文件系统中的任何其他文件句柄</w:t>
-      </w:r>
-      <w:r>
-        <w:rPr>
-          <w:rFonts w:hint="eastAsia"/>
-        </w:rPr>
-        <w:t>。</w:t>
-      </w:r>
-      <w:r>
-        <w:rPr>
-          <w:rFonts w:hint="eastAsia"/>
-        </w:rPr>
-        <w:t>这种方法还有一个额外的好处，即不需要单独的挂载协议</w:t>
-      </w:r>
-      <w:r>
-        <w:rPr>
-          <w:rFonts w:hint="eastAsia"/>
-        </w:rPr>
-        <w:t>。</w:t>
-      </w:r>
-      <w:r>
-        <w:rPr>
-          <w:rFonts w:hint="eastAsia"/>
-        </w:rPr>
-        <w:t>相反，可以将挂载集成到用于查找文件的常规协议中</w:t>
-      </w:r>
-      <w:r>
-        <w:rPr>
-          <w:rFonts w:hint="eastAsia"/>
-        </w:rPr>
-        <w:t>。</w:t>
-      </w:r>
-      <w:r>
-        <w:rPr>
-          <w:rFonts w:hint="eastAsia"/>
-        </w:rPr>
-        <w:t>客户端只需使用</w:t>
-      </w:r>
-      <w:r>
-        <w:t>putrootfh请求服务器解析与文件系统根文件句柄相关的名称，就可以挂载远程文件系统</w:t>
-      </w:r>
-      <w:r>
-        <w:rPr>
-          <w:rFonts w:hint="eastAsia"/>
-        </w:rPr>
-        <w:t>。</w:t>
-      </w:r>
-    </w:p>
-    <w:p>
-      <w:pPr>
-        <w:rPr>
-          <w:rFonts w:hint="eastAsia"/>
-        </w:rPr>
-      </w:pPr>
-    </w:p>
-    <w:p>
-      <w:pPr>
-        <w:rPr>
-          <w:rFonts w:hint="eastAsia"/>
           <w:b/>
         </w:rPr>
-      </w:pPr>
-      <w:r>
-        <w:rPr>
+        <w:t>目录</w:t>
+      </w:r>
+      <w:r>
+        <w:rPr>
+          <w:rFonts w:hint="eastAsia"/>
           <w:b/>
         </w:rPr>
-        <w:t>5.4属性命名</w:t>
-      </w:r>
-    </w:p>
-    <w:p>
-      <w:r>
-        <w:rPr>
-          <w:rFonts w:hint="eastAsia"/>
-          <w:color w:val="FF0000"/>
-        </w:rPr>
-        <w:t>平面</w:t>
-      </w:r>
-      <w:r>
-        <w:rPr>
-          <w:rFonts w:hint="eastAsia"/>
-        </w:rPr>
-        <w:t>和结构化名称通常提供一种独特的、与位置无关的引用实体的方法</w:t>
-      </w:r>
-      <w:r>
-        <w:rPr>
-          <w:rFonts w:hint="eastAsia"/>
-        </w:rPr>
-        <w:t>。</w:t>
-      </w:r>
-      <w:r>
-        <w:rPr>
-          <w:rFonts w:hint="eastAsia"/>
-        </w:rPr>
-        <w:t>此外，结构化名称的部分设计目的是提供一种对人友好的方式来命名实体，以便方便地访问它们</w:t>
-      </w:r>
-      <w:r>
-        <w:rPr>
-          <w:rFonts w:hint="eastAsia"/>
-        </w:rPr>
-        <w:t>。</w:t>
-      </w:r>
-      <w:r>
-        <w:rPr>
-          <w:rFonts w:hint="eastAsia"/>
-        </w:rPr>
-        <w:t>在大多数情况下，假定名称只引用一个实体。</w:t>
-      </w:r>
-      <w:r>
-        <w:rPr>
-          <w:rFonts w:hint="eastAsia"/>
-        </w:rPr>
-        <w:t>然而，位置独立性和人性化并不是命名实体的唯一标准。</w:t>
-      </w:r>
-    </w:p>
-    <w:p>
-      <w:pPr>
-        <w:rPr>
-          <w:rFonts w:hint="eastAsia"/>
-        </w:rPr>
-      </w:pPr>
-      <w:r>
-        <w:rPr>
-          <w:rFonts w:hint="eastAsia"/>
-        </w:rPr>
-        <w:t>特别是，随着越来越多的信息可用，有效地搜索实体变得非常重要</w:t>
-      </w:r>
-      <w:r>
-        <w:rPr>
-          <w:rFonts w:hint="eastAsia"/>
-        </w:rPr>
-        <w:t>。</w:t>
-      </w:r>
-      <w:r>
-        <w:rPr>
-          <w:rFonts w:hint="eastAsia"/>
-        </w:rPr>
-        <w:t>这种方法要求用户</w:t>
-      </w:r>
-      <w:r>
-        <w:rPr>
-          <w:rFonts w:hint="eastAsia"/>
-        </w:rPr>
-        <w:t>仅仅</w:t>
-      </w:r>
-      <w:r>
-        <w:rPr>
-          <w:rFonts w:hint="eastAsia"/>
-        </w:rPr>
-        <w:t>提供他正在寻找的内容的描述</w:t>
-      </w:r>
-      <w:r>
-        <w:rPr>
-          <w:rFonts w:hint="eastAsia"/>
-        </w:rPr>
-        <w:t>即可</w:t>
-      </w:r>
-      <w:r>
-        <w:rPr>
-          <w:rFonts w:hint="eastAsia"/>
-        </w:rPr>
-        <w:t>。</w:t>
-      </w:r>
-    </w:p>
-    <w:p>
-      <w:pPr>
-        <w:rPr>
-          <w:rFonts w:hint="eastAsia"/>
-        </w:rPr>
-      </w:pPr>
-      <w:r>
-        <w:rPr>
-          <w:rFonts w:hint="eastAsia"/>
-        </w:rPr>
-        <w:tab/>
-      </w:r>
-      <w:r>
-        <w:rPr>
-          <w:rFonts w:hint="eastAsia"/>
-        </w:rPr>
-        <w:t>提供描述的方法有很多，但是在分布式系统中，一种比较流行的方法是使用</w:t>
-      </w:r>
-      <w:r>
-        <w:t>(属性、值)对来描述实体，通常称为基于属性的命名。</w:t>
-      </w:r>
-      <w:r>
-        <w:rPr>
-          <w:rFonts w:hint="eastAsia"/>
-        </w:rPr>
-        <w:t>在这种方法中，假定一个实体具有相关的属性集合</w:t>
-      </w:r>
-      <w:r>
-        <w:rPr>
-          <w:rFonts w:hint="eastAsia"/>
-        </w:rPr>
-        <w:t>。</w:t>
-      </w:r>
-      <w:r>
-        <w:rPr>
-          <w:rFonts w:hint="eastAsia"/>
-        </w:rPr>
-        <w:t>每个属性都对这个实体进行了描述。</w:t>
-      </w:r>
-      <w:r>
-        <w:rPr>
-          <w:rFonts w:hint="eastAsia"/>
-        </w:rPr>
-        <w:t>通过指定特定属性应该具有哪些值，用户实际上限制了他感兴趣的实体集</w:t>
-      </w:r>
-      <w:r>
-        <w:rPr>
-          <w:rFonts w:hint="eastAsia"/>
-        </w:rPr>
-        <w:t>。</w:t>
-      </w:r>
-      <w:r>
-        <w:rPr>
-          <w:rFonts w:hint="eastAsia"/>
-        </w:rPr>
-        <w:t>由命名系统返回一个或多个符合用户描述的实体</w:t>
-      </w:r>
-      <w:r>
-        <w:rPr>
-          <w:rFonts w:hint="eastAsia"/>
-        </w:rPr>
-        <w:t>。</w:t>
-      </w:r>
-      <w:r>
-        <w:rPr>
-          <w:rFonts w:hint="eastAsia"/>
-        </w:rPr>
-        <w:t>在本节中，我们将进一步研究基于属性的命名系统</w:t>
-      </w:r>
-      <w:r>
-        <w:rPr>
-          <w:rFonts w:hint="eastAsia"/>
-        </w:rPr>
-        <w:t>。</w:t>
-      </w:r>
-    </w:p>
-    <w:p>
-      <w:pPr>
-        <w:rPr>
-          <w:rFonts w:hint="eastAsia"/>
-        </w:rPr>
-      </w:pPr>
-    </w:p>
-    <w:p>
-      <w:pPr>
-        <w:rPr>
-          <w:rFonts w:hint="eastAsia"/>
-          <w:b/>
-        </w:rPr>
-      </w:pPr>
-      <w:r>
-        <w:rPr>
-          <w:rFonts w:hint="eastAsia"/>
-          <w:b/>
-        </w:rPr>
-        <w:t>目录</w:t>
-      </w:r>
-      <w:r>
-        <w:rPr>
-          <w:rFonts w:hint="eastAsia"/>
-          <w:b/>
-        </w:rPr>
         <w:t>服务</w:t>
       </w:r>
     </w:p>
     <w:p>
-      <w:pPr>
-        <w:rPr>
-          <w:rFonts w:hint="eastAsia"/>
-        </w:rPr>
-      </w:pPr>
       <w:r>
         <w:rPr>
           <w:rFonts w:hint="eastAsia"/>
@@ -11549,14 +11505,439 @@
       </w:r>
     </w:p>
     <w:p>
+      <w:r>
+        <w:rPr>
+          <w:rFonts w:hint="eastAsia"/>
+        </w:rPr>
+        <w:tab/>
+      </w:r>
+      <w:r>
+        <w:rPr>
+          <w:rFonts w:hint="eastAsia"/>
+        </w:rPr>
+        <w:t>归根结底，设计一组合适的属性并不简单。</w:t>
+      </w:r>
+      <w:r>
+        <w:rPr>
+          <w:rFonts w:hint="eastAsia"/>
+        </w:rPr>
+        <w:t>在大多数情况下，属性设计必须手工完成</w:t>
+      </w:r>
+      <w:r>
+        <w:rPr>
+          <w:rFonts w:hint="eastAsia"/>
+        </w:rPr>
+        <w:t>。</w:t>
+      </w:r>
+      <w:r>
+        <w:rPr>
+          <w:rFonts w:hint="eastAsia"/>
+        </w:rPr>
+        <w:t>即使对要使用的属性集有共识，实践表明，由不同的人群一致地设置值本身就是一个问题，</w:t>
+      </w:r>
+      <w:r>
+        <w:rPr>
+          <w:rFonts w:hint="eastAsia"/>
+          <w:color w:val="FF0000"/>
+        </w:rPr>
+        <w:t>就像许多人在访问</w:t>
+      </w:r>
+      <w:r>
+        <w:rPr>
+          <w:color w:val="FF0000"/>
+        </w:rPr>
+        <w:t>Internet上的音乐和视频数据库时所经历的那样</w:t>
+      </w:r>
+      <w:r>
+        <w:rPr>
+          <w:rFonts w:hint="eastAsia"/>
+        </w:rPr>
+        <w:t>。</w:t>
+      </w:r>
+    </w:p>
+    <w:p>
+      <w:r>
+        <w:rPr>
+          <w:rFonts w:hint="eastAsia"/>
+        </w:rPr>
+        <w:tab/>
+      </w:r>
+      <w:r>
+        <w:rPr>
+          <w:rFonts w:hint="eastAsia"/>
+        </w:rPr>
+        <w:t>为了缓解其中的一些问题，对统一描述资源的方法进行了研究</w:t>
+      </w:r>
+      <w:r>
+        <w:rPr>
+          <w:rFonts w:hint="eastAsia"/>
+        </w:rPr>
+        <w:t>。</w:t>
+      </w:r>
+      <w:r>
+        <w:rPr>
+          <w:rFonts w:hint="eastAsia"/>
+        </w:rPr>
+        <w:t>在分布式系统上下文中，一个特别相关的开发是资源描述框架</w:t>
+      </w:r>
+      <w:r>
+        <w:t>(RDF)</w:t>
+      </w:r>
+      <w:r>
+        <w:rPr>
+          <w:rFonts w:hint="eastAsia"/>
+        </w:rPr>
+        <w:t>。</w:t>
+      </w:r>
+      <w:r>
+        <w:t>RDF模型的基础是将资源描述为由一个主题、一个谓词和一个对象组成的三元组</w:t>
+      </w:r>
+      <w:r>
+        <w:rPr>
+          <w:rFonts w:hint="eastAsia"/>
+        </w:rPr>
+        <w:t>。</w:t>
+      </w:r>
+      <w:r>
+        <w:rPr>
+          <w:rFonts w:hint="eastAsia"/>
+        </w:rPr>
+        <w:t>例如，</w:t>
+      </w:r>
+      <w:r>
+        <w:t>(Person, name, Alice)描述了一个名为Person的资源，该资源的名称是Alice。</w:t>
+      </w:r>
+      <w:r>
+        <w:rPr>
+          <w:rFonts w:hint="eastAsia"/>
+        </w:rPr>
+        <w:t>在</w:t>
+      </w:r>
+      <w:r>
+        <w:t>RDF中，每个主题、谓词或对象都可以是资源本身</w:t>
+      </w:r>
+      <w:r>
+        <w:rPr>
+          <w:rFonts w:hint="eastAsia"/>
+        </w:rPr>
+        <w:t>。</w:t>
+      </w:r>
+      <w:r>
+        <w:rPr>
+          <w:rFonts w:hint="eastAsia"/>
+        </w:rPr>
+        <w:t>这意味着可以将</w:t>
+      </w:r>
+      <w:r>
+        <w:t>Alice实现为对一个文件的引用，该文件随后可以检索</w:t>
+      </w:r>
+      <w:r>
+        <w:rPr>
+          <w:rFonts w:hint="eastAsia"/>
+        </w:rPr>
+        <w:t>。</w:t>
+      </w:r>
+      <w:r>
+        <w:rPr>
+          <w:rFonts w:hint="eastAsia"/>
+        </w:rPr>
+        <w:t>对于谓词，这样的资源可以包含该谓词的文本描述</w:t>
+      </w:r>
+      <w:r>
+        <w:rPr>
+          <w:rFonts w:hint="eastAsia"/>
+        </w:rPr>
+        <w:t>。</w:t>
+      </w:r>
+      <w:r>
+        <w:rPr>
+          <w:rFonts w:hint="eastAsia"/>
+        </w:rPr>
+        <w:t>与主题和对象关联的资源可以是任何东西</w:t>
+      </w:r>
+      <w:r>
+        <w:rPr>
+          <w:rFonts w:hint="eastAsia"/>
+        </w:rPr>
+        <w:t>。</w:t>
+      </w:r>
+      <w:r>
+        <w:t>RDF中的引用本质上是url</w:t>
+      </w:r>
+      <w:r>
+        <w:rPr>
+          <w:rFonts w:hint="eastAsia"/>
+        </w:rPr>
+        <w:t>。</w:t>
+      </w:r>
+    </w:p>
+    <w:p>
+      <w:r>
+        <w:rPr>
+          <w:rFonts w:hint="eastAsia"/>
+        </w:rPr>
+        <w:tab/>
+      </w:r>
+      <w:r>
+        <w:rPr>
+          <w:rFonts w:hint="eastAsia"/>
+        </w:rPr>
+        <w:t>如果存储了资源描述，就有可能以许多基于属性的命名系统的方式查询该存储</w:t>
+      </w:r>
+      <w:r>
+        <w:rPr>
+          <w:rFonts w:hint="eastAsia"/>
+        </w:rPr>
+        <w:t>。</w:t>
+      </w:r>
+      <w:r>
+        <w:rPr>
+          <w:rFonts w:hint="eastAsia"/>
+        </w:rPr>
+        <w:t>例如，应用程序可以询问与名为</w:t>
+      </w:r>
+      <w:r>
+        <w:t>Alice的人相关的信息</w:t>
+      </w:r>
+      <w:r>
+        <w:rPr>
+          <w:rFonts w:hint="eastAsia"/>
+        </w:rPr>
+        <w:t>。</w:t>
+      </w:r>
+      <w:r>
+        <w:rPr>
+          <w:rFonts w:hint="eastAsia"/>
+        </w:rPr>
+        <w:t>这样的查询将返回对与</w:t>
+      </w:r>
+      <w:r>
+        <w:t>Alice关联的person资源的引用</w:t>
+      </w:r>
+      <w:r>
+        <w:rPr>
+          <w:rFonts w:hint="eastAsia"/>
+        </w:rPr>
+        <w:t>。</w:t>
+      </w:r>
+      <w:r>
+        <w:rPr>
+          <w:rFonts w:hint="eastAsia"/>
+        </w:rPr>
+        <w:t>然后，应用程序可以获取此资源</w:t>
+      </w:r>
+      <w:r>
+        <w:rPr>
+          <w:rFonts w:hint="eastAsia"/>
+        </w:rPr>
+        <w:t>。</w:t>
+      </w:r>
+    </w:p>
+    <w:p>
+      <w:r>
+        <w:rPr>
+          <w:rFonts w:hint="eastAsia"/>
+        </w:rPr>
+        <w:tab/>
+      </w:r>
+      <w:r>
+        <w:rPr>
+          <w:rFonts w:hint="eastAsia"/>
+        </w:rPr>
+        <w:t>在本例中，资源描述存储在一个中心位置</w:t>
+      </w:r>
+      <w:r>
+        <w:rPr>
+          <w:rFonts w:hint="eastAsia"/>
+        </w:rPr>
+        <w:t>。</w:t>
+      </w:r>
+      <w:r>
+        <w:rPr>
+          <w:rFonts w:hint="eastAsia"/>
+        </w:rPr>
+        <w:t>没有理由让资源也应该驻留在相同的位置。</w:t>
+      </w:r>
+      <w:r>
+        <w:rPr>
+          <w:rFonts w:hint="eastAsia"/>
+        </w:rPr>
+        <w:t>（</w:t>
+      </w:r>
+      <w:r>
+        <w:rPr>
+          <w:rFonts w:hint="eastAsia"/>
+          <w:color w:val="1F3864" w:themeColor="accent5" w:themeShade="80"/>
+        </w:rPr>
+        <w:t>描述资源单独放在一个服务器，与客户和服务端都不在一个地方</w:t>
+      </w:r>
+      <w:r>
+        <w:rPr>
+          <w:rFonts w:hint="eastAsia"/>
+        </w:rPr>
+        <w:t>）。</w:t>
+      </w:r>
+      <w:r>
+        <w:rPr>
+          <w:rFonts w:hint="eastAsia"/>
+        </w:rPr>
+        <w:t>然而，没有将描述放在相同的位置可能会导致严重的性能问题</w:t>
+      </w:r>
+      <w:r>
+        <w:rPr>
+          <w:rFonts w:hint="eastAsia"/>
+        </w:rPr>
+        <w:t>。</w:t>
+      </w:r>
+      <w:r>
+        <w:rPr>
+          <w:rFonts w:hint="eastAsia"/>
+        </w:rPr>
+        <w:t>与结构化命名系统不同，在基于属性的命名系统中查找值本质上需要对所有描述符进行彻底的搜索</w:t>
+      </w:r>
+      <w:r>
+        <w:rPr>
+          <w:rFonts w:hint="eastAsia"/>
+        </w:rPr>
+        <w:t>。</w:t>
+      </w:r>
+      <w:r>
+        <w:t>(可以使用各种技术来避免这种彻底的搜索，其中一个明显的方法就是索引。</w:t>
+      </w:r>
+      <w:r>
+        <w:t>)</w:t>
+      </w:r>
+      <w:r>
+        <w:rPr>
+          <w:rFonts w:hint="eastAsia"/>
+        </w:rPr>
+        <w:t xml:space="preserve"> 在考虑性能时，在单个非分布式数据存储中进行彻底的搜索可能没有那么大的问题，但是仅仅向联合实现分布式数据存储的数百台服务器发送搜索查询通常不是一个好主意</w:t>
+      </w:r>
+      <w:r>
+        <w:rPr>
+          <w:rFonts w:hint="eastAsia"/>
+        </w:rPr>
+        <w:t>。</w:t>
+      </w:r>
+      <w:r>
+        <w:rPr>
+          <w:rFonts w:hint="eastAsia"/>
+        </w:rPr>
+        <w:t>在下面的文章中，我们将研究在分布式系统中解决这个问题的不同方法。</w:t>
+      </w:r>
+    </w:p>
+    <w:p/>
+    <w:p>
       <w:pPr>
         <w:rPr>
-          <w:rFonts w:hint="eastAsia"/>
+          <w:b/>
         </w:rPr>
       </w:pPr>
       <w:r>
         <w:rPr>
           <w:rFonts w:hint="eastAsia"/>
+          <w:b/>
+        </w:rPr>
+        <w:t>分层实现</w:t>
+      </w:r>
+      <w:r>
+        <w:rPr>
+          <w:b/>
+        </w:rPr>
+        <w:t>:LDAP</w:t>
+      </w:r>
+      <w:r>
+        <w:rPr>
+          <w:rFonts w:hint="eastAsia"/>
+          <w:b/>
+        </w:rPr>
+        <w:t>（这么眼熟呢！）</w:t>
+      </w:r>
+    </w:p>
+    <w:p>
+      <w:r>
+        <w:rPr>
+          <w:rFonts w:hint="eastAsia"/>
+        </w:rPr>
+        <w:t>处理分布式目录服务的一种常见方法是将结构化命名与基于属性的命名相结合</w:t>
+      </w:r>
+      <w:r>
+        <w:rPr>
+          <w:rFonts w:hint="eastAsia"/>
+        </w:rPr>
+        <w:t>。</w:t>
+      </w:r>
+      <w:r>
+        <w:rPr>
+          <w:rFonts w:hint="eastAsia"/>
+        </w:rPr>
+        <w:t>这种方法已经被广泛采用，例如，在微软的</w:t>
+      </w:r>
+      <w:r>
+        <w:t>Active Directory服务和其他系统中</w:t>
+      </w:r>
+      <w:r>
+        <w:rPr>
+          <w:rFonts w:hint="eastAsia"/>
+        </w:rPr>
+        <w:t>。</w:t>
+      </w:r>
+      <w:r>
+        <w:rPr>
+          <w:rFonts w:hint="eastAsia"/>
+        </w:rPr>
+        <w:t>其中许多系统使用或依赖轻量级目录访问协议</w:t>
+      </w:r>
+      <w:r>
+        <w:t>(通常简称</w:t>
+      </w:r>
+      <w:r>
+        <w:t>LDAP)</w:t>
+      </w:r>
+      <w:r>
+        <w:rPr>
+          <w:rFonts w:hint="eastAsia"/>
+        </w:rPr>
+        <w:t>。</w:t>
+      </w:r>
+      <w:r>
+        <w:t>LDAP目录服务是从OSI的X.500目录服务派生出来的</w:t>
+      </w:r>
+      <w:r>
+        <w:rPr>
+          <w:rFonts w:hint="eastAsia"/>
+        </w:rPr>
+        <w:t>。</w:t>
+      </w:r>
+      <w:r>
+        <w:rPr>
+          <w:rFonts w:hint="eastAsia"/>
+        </w:rPr>
+        <w:t>与许多</w:t>
+      </w:r>
+      <w:r>
+        <w:t>OSI服务一样，它们相关实现的质量阻碍了</w:t>
+      </w:r>
+      <w:r>
+        <w:rPr>
+          <w:rFonts w:hint="eastAsia"/>
+        </w:rPr>
+        <w:t>其</w:t>
+      </w:r>
+      <w:r>
+        <w:t>广泛使用，需要进行简化才能使其有用</w:t>
+      </w:r>
+      <w:r>
+        <w:rPr>
+          <w:rFonts w:hint="eastAsia"/>
+        </w:rPr>
+        <w:t>。</w:t>
+      </w:r>
+    </w:p>
+    <w:p>
+      <w:r>
+        <w:rPr>
+          <w:rFonts w:hint="eastAsia"/>
         </w:rPr>
         <w:tab/>
       </w:r>
@@ -11564,468 +11945,6 @@
         <w:rPr>
           <w:rFonts w:hint="eastAsia"/>
         </w:rPr>
-        <w:t>归根结底，设计一组合适的属性并不简单。</w:t>
-      </w:r>
-      <w:r>
-        <w:rPr>
-          <w:rFonts w:hint="eastAsia"/>
-        </w:rPr>
-        <w:t>在大多数情况下，属性设计必须手工完成</w:t>
-      </w:r>
-      <w:r>
-        <w:rPr>
-          <w:rFonts w:hint="eastAsia"/>
-        </w:rPr>
-        <w:t>。</w:t>
-      </w:r>
-      <w:r>
-        <w:rPr>
-          <w:rFonts w:hint="eastAsia"/>
-        </w:rPr>
-        <w:t>即使对要使用的属性集有共识，实践表明，由不同的人群一致地设置值本身就是一个问题，</w:t>
-      </w:r>
-      <w:r>
-        <w:rPr>
-          <w:rFonts w:hint="eastAsia"/>
-          <w:color w:val="FF0000"/>
-        </w:rPr>
-        <w:t>就像许多人在访问</w:t>
-      </w:r>
-      <w:r>
-        <w:rPr>
-          <w:color w:val="FF0000"/>
-        </w:rPr>
-        <w:t>Internet上的音乐和视频数据库时所经历的那样</w:t>
-      </w:r>
-      <w:r>
-        <w:rPr>
-          <w:rFonts w:hint="eastAsia"/>
-        </w:rPr>
-        <w:t>。</w:t>
-      </w:r>
-    </w:p>
-    <w:p>
-      <w:pPr>
-        <w:rPr>
-          <w:rFonts w:hint="eastAsia"/>
-        </w:rPr>
-      </w:pPr>
-      <w:r>
-        <w:rPr>
-          <w:rFonts w:hint="eastAsia"/>
-        </w:rPr>
-        <w:tab/>
-      </w:r>
-      <w:r>
-        <w:rPr>
-          <w:rFonts w:hint="eastAsia"/>
-        </w:rPr>
-        <w:t>为了缓解其中的一些问题，对统一描述资源的方法进行了研究</w:t>
-      </w:r>
-      <w:r>
-        <w:rPr>
-          <w:rFonts w:hint="eastAsia"/>
-        </w:rPr>
-        <w:t>。</w:t>
-      </w:r>
-      <w:r>
-        <w:rPr>
-          <w:rFonts w:hint="eastAsia"/>
-        </w:rPr>
-        <w:t>在分布式系统上下文中，一个特别相关的开发是资源描述框架</w:t>
-      </w:r>
-      <w:r>
-        <w:t>(RDF)</w:t>
-      </w:r>
-      <w:r>
-        <w:rPr>
-          <w:rFonts w:hint="eastAsia"/>
-        </w:rPr>
-        <w:t>。</w:t>
-      </w:r>
-      <w:r>
-        <w:t>RDF模型的基础是将资源描述为由一个主题、一个谓词和一个对象组成的三元组</w:t>
-      </w:r>
-      <w:r>
-        <w:rPr>
-          <w:rFonts w:hint="eastAsia"/>
-        </w:rPr>
-        <w:t>。</w:t>
-      </w:r>
-      <w:r>
-        <w:rPr>
-          <w:rFonts w:hint="eastAsia"/>
-        </w:rPr>
-        <w:t>例如，</w:t>
-      </w:r>
-      <w:r>
-        <w:t>(Person, name, Alice)描述了一个名为Person的资源，该资源的名称是Alice。</w:t>
-      </w:r>
-      <w:r>
-        <w:rPr>
-          <w:rFonts w:hint="eastAsia"/>
-        </w:rPr>
-        <w:t>在</w:t>
-      </w:r>
-      <w:r>
-        <w:t>RDF中，每个主题、谓词或对象都可以是资源本身</w:t>
-      </w:r>
-      <w:r>
-        <w:rPr>
-          <w:rFonts w:hint="eastAsia"/>
-        </w:rPr>
-        <w:t>。</w:t>
-      </w:r>
-      <w:r>
-        <w:rPr>
-          <w:rFonts w:hint="eastAsia"/>
-        </w:rPr>
-        <w:t>这意味着可以将</w:t>
-      </w:r>
-      <w:r>
-        <w:t>Alice实现为对一个文件的引用，该文件随后可以检索</w:t>
-      </w:r>
-      <w:r>
-        <w:rPr>
-          <w:rFonts w:hint="eastAsia"/>
-        </w:rPr>
-        <w:t>。</w:t>
-      </w:r>
-      <w:r>
-        <w:rPr>
-          <w:rFonts w:hint="eastAsia"/>
-        </w:rPr>
-        <w:t>对于谓词，这样的资源可以包含该谓词的文本描述</w:t>
-      </w:r>
-      <w:r>
-        <w:rPr>
-          <w:rFonts w:hint="eastAsia"/>
-        </w:rPr>
-        <w:t>。</w:t>
-      </w:r>
-      <w:r>
-        <w:rPr>
-          <w:rFonts w:hint="eastAsia"/>
-        </w:rPr>
-        <w:t>与主题和对象关联的资源可以是任何东西</w:t>
-      </w:r>
-      <w:r>
-        <w:rPr>
-          <w:rFonts w:hint="eastAsia"/>
-        </w:rPr>
-        <w:t>。</w:t>
-      </w:r>
-      <w:r>
-        <w:t>RDF中的引用本质上是url</w:t>
-      </w:r>
-      <w:r>
-        <w:rPr>
-          <w:rFonts w:hint="eastAsia"/>
-        </w:rPr>
-        <w:t>。</w:t>
-      </w:r>
-    </w:p>
-    <w:p>
-      <w:pPr>
-        <w:rPr>
-          <w:rFonts w:hint="eastAsia"/>
-        </w:rPr>
-      </w:pPr>
-      <w:r>
-        <w:rPr>
-          <w:rFonts w:hint="eastAsia"/>
-        </w:rPr>
-        <w:tab/>
-      </w:r>
-      <w:r>
-        <w:rPr>
-          <w:rFonts w:hint="eastAsia"/>
-        </w:rPr>
-        <w:t>如果存储了资源描述，就有可能以许多基于属性的命名系统的方式查询该存储</w:t>
-      </w:r>
-      <w:r>
-        <w:rPr>
-          <w:rFonts w:hint="eastAsia"/>
-        </w:rPr>
-        <w:t>。</w:t>
-      </w:r>
-      <w:r>
-        <w:rPr>
-          <w:rFonts w:hint="eastAsia"/>
-        </w:rPr>
-        <w:t>例如，应用程序可以询问与名为</w:t>
-      </w:r>
-      <w:r>
-        <w:t>Alice的人相关的信息</w:t>
-      </w:r>
-      <w:r>
-        <w:rPr>
-          <w:rFonts w:hint="eastAsia"/>
-        </w:rPr>
-        <w:t>。</w:t>
-      </w:r>
-      <w:r>
-        <w:rPr>
-          <w:rFonts w:hint="eastAsia"/>
-        </w:rPr>
-        <w:t>这样的查询将返回对与</w:t>
-      </w:r>
-      <w:r>
-        <w:t>Alice关联的person资源的引用</w:t>
-      </w:r>
-      <w:r>
-        <w:rPr>
-          <w:rFonts w:hint="eastAsia"/>
-        </w:rPr>
-        <w:t>。</w:t>
-      </w:r>
-      <w:r>
-        <w:rPr>
-          <w:rFonts w:hint="eastAsia"/>
-        </w:rPr>
-        <w:t>然后，应用程序可以获取此资源</w:t>
-      </w:r>
-      <w:r>
-        <w:rPr>
-          <w:rFonts w:hint="eastAsia"/>
-        </w:rPr>
-        <w:t>。</w:t>
-      </w:r>
-    </w:p>
-    <w:p>
-      <w:pPr>
-        <w:rPr>
-          <w:rFonts w:hint="eastAsia"/>
-        </w:rPr>
-      </w:pPr>
-      <w:r>
-        <w:rPr>
-          <w:rFonts w:hint="eastAsia"/>
-        </w:rPr>
-        <w:tab/>
-      </w:r>
-      <w:r>
-        <w:rPr>
-          <w:rFonts w:hint="eastAsia"/>
-        </w:rPr>
-        <w:t>在本例中，资源描述存储在一个中心位置</w:t>
-      </w:r>
-      <w:r>
-        <w:rPr>
-          <w:rFonts w:hint="eastAsia"/>
-        </w:rPr>
-        <w:t>。</w:t>
-      </w:r>
-      <w:r>
-        <w:rPr>
-          <w:rFonts w:hint="eastAsia"/>
-        </w:rPr>
-        <w:t>没有理由让资源也应该驻留在相同的位置。</w:t>
-      </w:r>
-      <w:r>
-        <w:rPr>
-          <w:rFonts w:hint="eastAsia"/>
-        </w:rPr>
-        <w:t>（</w:t>
-      </w:r>
-      <w:r>
-        <w:rPr>
-          <w:rFonts w:hint="eastAsia"/>
-          <w:color w:val="1F3864" w:themeColor="accent5" w:themeShade="80"/>
-        </w:rPr>
-        <w:t>描述资源单独放在一个服务器，与客户和服务端都不在一个地方</w:t>
-      </w:r>
-      <w:r>
-        <w:rPr>
-          <w:rFonts w:hint="eastAsia"/>
-        </w:rPr>
-        <w:t>）。</w:t>
-      </w:r>
-      <w:r>
-        <w:rPr>
-          <w:rFonts w:hint="eastAsia"/>
-        </w:rPr>
-        <w:t>然而，没有将描述放在相同的位置可能会导致严重的性能问题</w:t>
-      </w:r>
-      <w:r>
-        <w:rPr>
-          <w:rFonts w:hint="eastAsia"/>
-        </w:rPr>
-        <w:t>。</w:t>
-      </w:r>
-      <w:r>
-        <w:rPr>
-          <w:rFonts w:hint="eastAsia"/>
-        </w:rPr>
-        <w:t>与结构化命名系统不同，在基于属性的命名系统中查找值本质上需要对所有描述符进行彻底的搜索</w:t>
-      </w:r>
-      <w:r>
-        <w:rPr>
-          <w:rFonts w:hint="eastAsia"/>
-        </w:rPr>
-        <w:t>。</w:t>
-      </w:r>
-      <w:r>
-        <w:t>(可以使用各种技术来避免这种彻底的搜索，其中一个明显的方法就是索引。</w:t>
-      </w:r>
-      <w:r>
-        <w:t>)</w:t>
-      </w:r>
-      <w:r>
-        <w:rPr>
-          <w:rFonts w:hint="eastAsia"/>
-        </w:rPr>
-        <w:t xml:space="preserve"> 在考虑性能时，在单个非分布式数据存储中进行彻底的搜索可能没有那么大的问题，但是仅仅向联合实现分布式数据存储的数百台服务器发送搜索查询通常不是一个好主意</w:t>
-      </w:r>
-      <w:r>
-        <w:rPr>
-          <w:rFonts w:hint="eastAsia"/>
-        </w:rPr>
-        <w:t>。</w:t>
-      </w:r>
-      <w:r>
-        <w:rPr>
-          <w:rFonts w:hint="eastAsia"/>
-        </w:rPr>
-        <w:t>在下面的文章中，我们将研究在分布式系统中解决这个问题的不同方法。</w:t>
-      </w:r>
-    </w:p>
-    <w:p>
-      <w:pPr>
-        <w:rPr>
-          <w:rFonts w:hint="eastAsia"/>
-        </w:rPr>
-      </w:pPr>
-    </w:p>
-    <w:p>
-      <w:pPr>
-        <w:rPr>
-          <w:rFonts w:hint="eastAsia"/>
-          <w:b/>
-        </w:rPr>
-      </w:pPr>
-      <w:r>
-        <w:rPr>
-          <w:rFonts w:hint="eastAsia"/>
-          <w:b/>
-        </w:rPr>
-        <w:t>分层实现</w:t>
-      </w:r>
-      <w:r>
-        <w:rPr>
-          <w:b/>
-        </w:rPr>
-        <w:t>:LDAP</w:t>
-      </w:r>
-      <w:r>
-        <w:rPr>
-          <w:rFonts w:hint="eastAsia"/>
-          <w:b/>
-        </w:rPr>
-        <w:t>（这么眼熟呢！）</w:t>
-      </w:r>
-    </w:p>
-    <w:p>
-      <w:pPr>
-        <w:rPr>
-          <w:rFonts w:hint="eastAsia"/>
-        </w:rPr>
-      </w:pPr>
-      <w:r>
-        <w:rPr>
-          <w:rFonts w:hint="eastAsia"/>
-        </w:rPr>
-        <w:t>处理分布式目录服务的一种常见方法是将结构化命名与基于属性的命名相结合</w:t>
-      </w:r>
-      <w:r>
-        <w:rPr>
-          <w:rFonts w:hint="eastAsia"/>
-        </w:rPr>
-        <w:t>。</w:t>
-      </w:r>
-      <w:r>
-        <w:rPr>
-          <w:rFonts w:hint="eastAsia"/>
-        </w:rPr>
-        <w:t>这种方法已经被广泛采用，例如，在微软的</w:t>
-      </w:r>
-      <w:r>
-        <w:t>Active Directory服务和其他系统中</w:t>
-      </w:r>
-      <w:r>
-        <w:rPr>
-          <w:rFonts w:hint="eastAsia"/>
-        </w:rPr>
-        <w:t>。</w:t>
-      </w:r>
-      <w:r>
-        <w:rPr>
-          <w:rFonts w:hint="eastAsia"/>
-        </w:rPr>
-        <w:t>其中许多系统使用或依赖轻量级目录访问协议</w:t>
-      </w:r>
-      <w:r>
-        <w:t>(通常简称</w:t>
-      </w:r>
-      <w:r>
-        <w:t>LDAP)</w:t>
-      </w:r>
-      <w:r>
-        <w:rPr>
-          <w:rFonts w:hint="eastAsia"/>
-        </w:rPr>
-        <w:t>。</w:t>
-      </w:r>
-      <w:r>
-        <w:t>LDAP目录服务是从OSI的X.500目录服务派生出来的</w:t>
-      </w:r>
-      <w:r>
-        <w:rPr>
-          <w:rFonts w:hint="eastAsia"/>
-        </w:rPr>
-        <w:t>。</w:t>
-      </w:r>
-      <w:r>
-        <w:rPr>
-          <w:rFonts w:hint="eastAsia"/>
-        </w:rPr>
-        <w:t>与许多</w:t>
-      </w:r>
-      <w:r>
-        <w:t>OSI服务一样，它们相关实现的质量阻碍了</w:t>
-      </w:r>
-      <w:r>
-        <w:rPr>
-          <w:rFonts w:hint="eastAsia"/>
-        </w:rPr>
-        <w:t>其</w:t>
-      </w:r>
-      <w:r>
-        <w:t>广泛使用，需要进行简化才能使其有用</w:t>
-      </w:r>
-      <w:r>
-        <w:rPr>
-          <w:rFonts w:hint="eastAsia"/>
-        </w:rPr>
-        <w:t>。</w:t>
-      </w:r>
-    </w:p>
-    <w:p>
-      <w:pPr>
-        <w:rPr>
-          <w:rFonts w:hint="eastAsia"/>
-        </w:rPr>
-      </w:pPr>
-      <w:r>
-        <w:rPr>
-          <w:rFonts w:hint="eastAsia"/>
-        </w:rPr>
-        <w:tab/>
-      </w:r>
-      <w:r>
-        <w:rPr>
-          <w:rFonts w:hint="eastAsia"/>
-        </w:rPr>
         <w:t>从概念上讲，</w:t>
       </w:r>
       <w:r>
@@ -12108,11 +12027,6 @@
       </w:r>
     </w:p>
     <w:p>
-      <w:pPr>
-        <w:rPr>
-          <w:rFonts w:hint="eastAsia"/>
-        </w:rPr>
-      </w:pPr>
       <w:r>
         <w:rPr>
           <w:rFonts w:hint="eastAsia"/>
@@ -12173,6 +12087,11 @@
       </w:r>
     </w:p>
     <w:p>
+      <w:pPr>
+        <w:rPr>
+          <w:rFonts w:hint="eastAsia"/>
+        </w:rPr>
+      </w:pPr>
       <w:r>
         <w:rPr>
           <w:rFonts w:hint="eastAsia"/>
@@ -12277,6 +12196,2173 @@
           <w:rFonts w:hint="eastAsia"/>
         </w:rPr>
         <w:t>。</w:t>
+      </w:r>
+    </w:p>
+    <w:p>
+      <w:pPr>
+        <w:rPr>
+          <w:rFonts w:hint="eastAsia"/>
+        </w:rPr>
+      </w:pPr>
+      <w:r>
+        <w:rPr>
+          <w:rFonts w:hint="eastAsia"/>
+        </w:rPr>
+        <w:tab/>
+      </w:r>
+      <w:r>
+        <w:t>LDAP目录服务中所有目录条目的集合称为</w:t>
+      </w:r>
+      <w:r>
+        <w:rPr>
+          <w:b/>
+        </w:rPr>
+        <w:t>目录信息库(DIB)</w:t>
+      </w:r>
+      <w:r>
+        <w:rPr>
+          <w:rFonts w:hint="eastAsia"/>
+        </w:rPr>
+        <w:t>。</w:t>
+      </w:r>
+      <w:r>
+        <w:t>DIB的一个重要方面是，每条记录都有唯一的名称，这样就可以查找它</w:t>
+      </w:r>
+      <w:r>
+        <w:rPr>
+          <w:rFonts w:hint="eastAsia"/>
+        </w:rPr>
+        <w:t>。</w:t>
+      </w:r>
+      <w:r>
+        <w:rPr>
+          <w:rFonts w:hint="eastAsia"/>
+        </w:rPr>
+        <w:t>这样一个全局惟一的名称作为命名属性序列出现在每个记录中</w:t>
+      </w:r>
+      <w:r>
+        <w:rPr>
+          <w:rFonts w:hint="eastAsia"/>
+        </w:rPr>
+        <w:t>。</w:t>
+      </w:r>
+      <w:r>
+        <w:rPr>
+          <w:rFonts w:hint="eastAsia"/>
+        </w:rPr>
+        <w:t>每个命名属性都称为</w:t>
+      </w:r>
+      <w:r>
+        <w:rPr>
+          <w:rFonts w:hint="eastAsia"/>
+          <w:b/>
+        </w:rPr>
+        <w:t>相对专有名称</w:t>
+      </w:r>
+      <w:r>
+        <w:rPr>
+          <w:rFonts w:hint="eastAsia"/>
+        </w:rPr>
+        <w:t>，简称</w:t>
+      </w:r>
+      <w:r>
+        <w:rPr>
+          <w:b/>
+        </w:rPr>
+        <w:t>RDN</w:t>
+      </w:r>
+      <w:r>
+        <w:rPr>
+          <w:rFonts w:hint="eastAsia"/>
+        </w:rPr>
+        <w:t>。</w:t>
+      </w:r>
+      <w:r>
+        <w:rPr>
+          <w:rFonts w:hint="eastAsia"/>
+        </w:rPr>
+        <w:t>在图</w:t>
+      </w:r>
+      <w:r>
+        <w:t>5.28中的示例中，前五个属性都是命名属性</w:t>
+      </w:r>
+      <w:r>
+        <w:rPr>
+          <w:rFonts w:hint="eastAsia"/>
+        </w:rPr>
+        <w:t>。</w:t>
+      </w:r>
+      <w:r>
+        <w:rPr>
+          <w:rFonts w:hint="eastAsia"/>
+        </w:rPr>
+        <w:t>使用表示</w:t>
+      </w:r>
+      <w:r>
+        <w:t>LDAP中命名属性的传统缩写，如图5.28所示，属性Country、Organization和OrganizationalUnit可用于形成全局惟一名称/C = NL/O = VU University/OU = Computer Science。类似于DNS名称nl.vu.cs</w:t>
+      </w:r>
+      <w:r>
+        <w:rPr>
+          <w:rFonts w:hint="eastAsia"/>
+        </w:rPr>
+        <w:t>。</w:t>
+      </w:r>
+    </w:p>
+    <w:p>
+      <w:pPr>
+        <w:rPr>
+          <w:rFonts w:hint="eastAsia"/>
+        </w:rPr>
+      </w:pPr>
+      <w:r>
+        <w:rPr>
+          <w:rFonts w:hint="eastAsia"/>
+        </w:rPr>
+        <w:tab/>
+      </w:r>
+      <w:r>
+        <w:rPr>
+          <w:rFonts w:hint="eastAsia"/>
+        </w:rPr>
+        <w:t>在</w:t>
+      </w:r>
+      <w:r>
+        <w:t>DNS中，通过按顺序列出RDNs来使用全局惟一名称，</w:t>
+      </w:r>
+      <w:r>
+        <w:rPr>
+          <w:rFonts w:hint="eastAsia"/>
+        </w:rPr>
+        <w:t>构成了</w:t>
+      </w:r>
+      <w:r>
+        <w:t>目录条目集合的层次结构</w:t>
+      </w:r>
+      <w:r>
+        <w:rPr>
+          <w:rFonts w:hint="eastAsia"/>
+        </w:rPr>
+        <w:t>，</w:t>
+      </w:r>
+      <w:r>
+        <w:rPr>
+          <w:rFonts w:hint="eastAsia"/>
+        </w:rPr>
+        <w:t>它被称为</w:t>
+      </w:r>
+      <w:r>
+        <w:rPr>
+          <w:rFonts w:hint="eastAsia"/>
+          <w:b/>
+        </w:rPr>
+        <w:t>目录信息树</w:t>
+      </w:r>
+      <w:r>
+        <w:rPr>
+          <w:b/>
+        </w:rPr>
+        <w:t>(DIT)</w:t>
+      </w:r>
+      <w:r>
+        <w:rPr>
+          <w:rFonts w:hint="eastAsia"/>
+        </w:rPr>
+        <w:t>。</w:t>
+      </w:r>
+      <w:r>
+        <w:t>DIT实际上形成LDAP目录服务的命名图，其中每个节点表示一个目录条目</w:t>
+      </w:r>
+      <w:r>
+        <w:rPr>
+          <w:rFonts w:hint="eastAsia"/>
+        </w:rPr>
+        <w:t>。</w:t>
+      </w:r>
+      <w:r>
+        <w:rPr>
+          <w:rFonts w:hint="eastAsia"/>
+        </w:rPr>
+        <w:t>此外，节点还可以充当传统意义上的目录，因为节点可以作为多个子节点的父节点。</w:t>
+      </w:r>
+      <w:r>
+        <w:rPr>
+          <w:rFonts w:hint="eastAsia"/>
+        </w:rPr>
+        <w:t>要解释这一点，请考虑图</w:t>
+      </w:r>
+      <w:r>
+        <w:t>5.29中部分显示的命名图。(</w:t>
+      </w:r>
+      <w:r>
+        <w:t>请记住标签与边关联)</w:t>
+      </w:r>
+      <w:r>
+        <w:rPr>
+          <w:rFonts w:hint="eastAsia"/>
+        </w:rPr>
+        <w:t>。</w:t>
+      </w:r>
+    </w:p>
+    <w:p>
+      <w:pPr>
+        <w:rPr>
+          <w:rFonts w:hint="eastAsia"/>
+        </w:rPr>
+      </w:pPr>
+      <w:r>
+        <w:rPr>
+          <w:noProof/>
+        </w:rPr>
+        <w:lastRenderedPageBreak/>
+        <w:drawing>
+          <wp:inline distT="0" distB="0" distL="0" distR="0">
+            <wp:extent cx="5274310" cy="4246847"/>
+            <wp:effectExtent l="19050" t="0" r="2540" b="0"/>
+            <wp:docPr id="21" name="图片 1"/>
+            <wp:cNvGraphicFramePr>
+              <a:graphicFrameLocks xmlns:a="http://schemas.openxmlformats.org/drawingml/2006/main" noChangeAspect="1"/>
+            </wp:cNvGraphicFramePr>
+            <a:graphic xmlns:a="http://schemas.openxmlformats.org/drawingml/2006/main">
+              <a:graphicData uri="http://schemas.openxmlformats.org/drawingml/2006/picture">
+                <pic:pic xmlns:pic="http://schemas.openxmlformats.org/drawingml/2006/picture">
+                  <pic:nvPicPr>
+                    <pic:cNvPr id="0" name="Picture 1"/>
+                    <pic:cNvPicPr>
+                      <a:picLocks noChangeAspect="1" noChangeArrowheads="1"/>
+                    </pic:cNvPicPr>
+                  </pic:nvPicPr>
+                  <pic:blipFill>
+                    <a:blip r:embed="rId28"/>
+                    <a:srcRect/>
+                    <a:stretch>
+                      <a:fillRect/>
+                    </a:stretch>
+                  </pic:blipFill>
+                  <pic:spPr bwMode="auto">
+                    <a:xfrm>
+                      <a:off x="0" y="0"/>
+                      <a:ext cx="5274310" cy="4246847"/>
+                    </a:xfrm>
+                    <a:prstGeom prst="rect">
+                      <a:avLst/>
+                    </a:prstGeom>
+                    <a:noFill/>
+                    <a:ln w="9525">
+                      <a:noFill/>
+                      <a:miter lim="800000"/>
+                      <a:headEnd/>
+                      <a:tailEnd/>
+                    </a:ln>
+                  </pic:spPr>
+                </pic:pic>
+              </a:graphicData>
+            </a:graphic>
+          </wp:inline>
+        </w:drawing>
+      </w:r>
+    </w:p>
+    <w:p>
+      <w:pPr>
+        <w:rPr>
+          <w:rFonts w:hint="eastAsia"/>
+        </w:rPr>
+      </w:pPr>
+      <w:r>
+        <w:rPr>
+          <w:rFonts w:hint="eastAsia"/>
+        </w:rPr>
+        <w:tab/>
+      </w:r>
+      <w:r>
+        <w:rPr>
+          <w:rFonts w:hint="eastAsia"/>
+        </w:rPr>
+        <w:t>节点</w:t>
+      </w:r>
+      <w:r>
+        <w:t>N对应于图5.28中所示的目录条目。</w:t>
+      </w:r>
+      <w:r>
+        <w:rPr>
+          <w:rFonts w:hint="eastAsia"/>
+        </w:rPr>
+        <w:t>同时，这个节点充当许多其他目录条目的父节点，</w:t>
+      </w:r>
+      <w:r>
+        <w:rPr>
+          <w:rFonts w:hint="eastAsia"/>
+          <w:color w:val="FF0000"/>
+        </w:rPr>
+        <w:t>这些目录条目具有作为</w:t>
+      </w:r>
+      <w:r>
+        <w:rPr>
+          <w:color w:val="FF0000"/>
+        </w:rPr>
+        <w:t>RDN使用的附加命名属性HostName</w:t>
+      </w:r>
+      <w:r>
+        <w:rPr>
+          <w:rFonts w:hint="eastAsia"/>
+          <w:color w:val="FF0000"/>
+        </w:rPr>
+        <w:t>。</w:t>
+      </w:r>
+      <w:r>
+        <w:rPr>
+          <w:rFonts w:hint="eastAsia"/>
+        </w:rPr>
+        <w:t>例如，这些条目可以用来表示主机，如图</w:t>
+      </w:r>
+      <w:r>
+        <w:t>5.29所示</w:t>
+      </w:r>
+      <w:r>
+        <w:rPr>
+          <w:rFonts w:hint="eastAsia"/>
+        </w:rPr>
+        <w:t>。</w:t>
+      </w:r>
+      <w:r>
+        <w:rPr>
+          <w:rFonts w:hint="eastAsia"/>
+        </w:rPr>
+        <w:t>（</w:t>
+      </w:r>
+      <w:r>
+        <w:rPr>
+          <w:rFonts w:hint="eastAsia"/>
+          <w:color w:val="002060"/>
+        </w:rPr>
+        <w:t>说白了，就是属性组成一个目录信息树，就跟mysql的联合索引一样</w:t>
+      </w:r>
+      <w:r>
+        <w:rPr>
+          <w:rFonts w:hint="eastAsia"/>
+        </w:rPr>
+        <w:t>）。</w:t>
+      </w:r>
+    </w:p>
+    <w:p>
+      <w:pPr>
+        <w:rPr>
+          <w:rFonts w:hint="eastAsia"/>
+        </w:rPr>
+      </w:pPr>
+      <w:r>
+        <w:rPr>
+          <w:rFonts w:hint="eastAsia"/>
+        </w:rPr>
+        <w:tab/>
+      </w:r>
+      <w:r>
+        <w:rPr>
+          <w:rFonts w:hint="eastAsia"/>
+        </w:rPr>
+        <w:t>因此，</w:t>
+      </w:r>
+      <w:r>
+        <w:t>LDAP命名图中的节点可以同时表示传统意义上的目录(如前所述)和LDAP记录</w:t>
+      </w:r>
+      <w:r>
+        <w:rPr>
+          <w:rFonts w:hint="eastAsia"/>
+        </w:rPr>
+        <w:t>。</w:t>
+      </w:r>
+      <w:r>
+        <w:rPr>
+          <w:rFonts w:hint="eastAsia"/>
+        </w:rPr>
+        <w:t>这一区别由两个不同的查找操作支持</w:t>
+      </w:r>
+      <w:r>
+        <w:rPr>
+          <w:rFonts w:hint="eastAsia"/>
+        </w:rPr>
+        <w:t>。</w:t>
+      </w:r>
+      <w:r>
+        <w:t>read操作用于读取一条给定路径名的记录</w:t>
+      </w:r>
+      <w:r>
+        <w:rPr>
+          <w:rFonts w:hint="eastAsia"/>
+        </w:rPr>
+        <w:t>。</w:t>
+      </w:r>
+      <w:r>
+        <w:rPr>
+          <w:rFonts w:hint="eastAsia"/>
+        </w:rPr>
+        <w:t>相反，</w:t>
+      </w:r>
+      <w:r>
+        <w:t>list操作用于列出DIT中给定节点的所有输出边缘的名称</w:t>
+      </w:r>
+      <w:r>
+        <w:rPr>
+          <w:rFonts w:hint="eastAsia"/>
+        </w:rPr>
+        <w:t>。</w:t>
+      </w:r>
+      <w:r>
+        <w:rPr>
+          <w:rFonts w:hint="eastAsia"/>
+        </w:rPr>
+        <w:t>每个名称对应于给定节点的子节点</w:t>
+      </w:r>
+      <w:r>
+        <w:rPr>
+          <w:rFonts w:hint="eastAsia"/>
+        </w:rPr>
+        <w:t>。</w:t>
+      </w:r>
+      <w:r>
+        <w:rPr>
+          <w:rFonts w:hint="eastAsia"/>
+        </w:rPr>
+        <w:t>注意，列表操作不返回任何记录</w:t>
+      </w:r>
+      <w:r>
+        <w:t>;它只返回名称</w:t>
+      </w:r>
+      <w:r>
+        <w:rPr>
+          <w:rFonts w:hint="eastAsia"/>
+        </w:rPr>
+        <w:t>。</w:t>
+      </w:r>
+      <w:r>
+        <w:rPr>
+          <w:rFonts w:hint="eastAsia"/>
+        </w:rPr>
+        <w:t>换句话说，如图5.29这样的路径，最后将会返回 start 和</w:t>
+      </w:r>
+      <w:r>
+        <w:rPr>
+          <w:rFonts w:hint="eastAsia"/>
+        </w:rPr>
+        <w:t xml:space="preserve"> zephyr</w:t>
+      </w:r>
+      <w:r>
+        <w:rPr>
+          <w:rFonts w:hint="eastAsia"/>
+        </w:rPr>
+        <w:t>。</w:t>
+      </w:r>
+    </w:p>
+    <w:p>
+      <w:pPr>
+        <w:rPr>
+          <w:rFonts w:hint="eastAsia"/>
+        </w:rPr>
+      </w:pPr>
+      <w:r>
+        <w:rPr>
+          <w:rFonts w:hint="eastAsia"/>
+        </w:rPr>
+        <w:tab/>
+      </w:r>
+      <w:r>
+        <w:rPr>
+          <w:rFonts w:hint="eastAsia"/>
+        </w:rPr>
+        <w:t>实现</w:t>
+      </w:r>
+      <w:r>
+        <w:t>LDAP目录服务的过程与实现命名服务(如DNS)的过程非常相似，只是LDAP支持更多的查找操作，我们稍后将对此进行讨论。</w:t>
+      </w:r>
+      <w:r>
+        <w:rPr>
+          <w:rFonts w:hint="eastAsia"/>
+        </w:rPr>
+        <w:t>在处理大型目录时，</w:t>
+      </w:r>
+      <w:r>
+        <w:t>DIT通常被分区并分布在多个服务器上，称为</w:t>
+      </w:r>
+      <w:r>
+        <w:rPr>
+          <w:b/>
+        </w:rPr>
+        <w:t>目录服务代理(DSA)</w:t>
+      </w:r>
+      <w:r>
+        <w:rPr>
+          <w:rFonts w:hint="eastAsia"/>
+        </w:rPr>
+        <w:t>。</w:t>
+      </w:r>
+      <w:r>
+        <w:rPr>
+          <w:rFonts w:hint="eastAsia"/>
+        </w:rPr>
+        <w:t>因此，分区</w:t>
+      </w:r>
+      <w:r>
+        <w:t>DIT的每个部分都对应DNS中的一个区域</w:t>
+      </w:r>
+      <w:r>
+        <w:rPr>
+          <w:rFonts w:hint="eastAsia"/>
+        </w:rPr>
+        <w:t>。</w:t>
+      </w:r>
+      <w:r>
+        <w:rPr>
+          <w:rFonts w:hint="eastAsia"/>
+        </w:rPr>
+        <w:t>同样，每个</w:t>
+      </w:r>
+      <w:r>
+        <w:t>DSA的行为与普通名称服务器非常相似，只是它实现了一些典型的目录服务，比如高级搜索操作</w:t>
+      </w:r>
+      <w:r>
+        <w:rPr>
+          <w:rFonts w:hint="eastAsia"/>
+        </w:rPr>
+        <w:t>。</w:t>
+      </w:r>
+    </w:p>
+    <w:p>
+      <w:pPr>
+        <w:rPr>
+          <w:rFonts w:hint="eastAsia"/>
+        </w:rPr>
+      </w:pPr>
+      <w:r>
+        <w:rPr>
+          <w:rFonts w:hint="eastAsia"/>
+        </w:rPr>
+        <w:tab/>
+      </w:r>
+      <w:r>
+        <w:rPr>
+          <w:rFonts w:hint="eastAsia"/>
+        </w:rPr>
+        <w:t>客户端由目录</w:t>
+      </w:r>
+      <w:r>
+        <w:rPr>
+          <w:rFonts w:hint="eastAsia"/>
+          <w:b/>
+        </w:rPr>
+        <w:t>用户代理</w:t>
+      </w:r>
+      <w:r>
+        <w:t>(简称</w:t>
+      </w:r>
+      <w:r>
+        <w:rPr>
+          <w:b/>
+        </w:rPr>
+        <w:t>DUA</w:t>
+      </w:r>
+      <w:r>
+        <w:t>)表示</w:t>
+      </w:r>
+      <w:r>
+        <w:rPr>
+          <w:rFonts w:hint="eastAsia"/>
+        </w:rPr>
+        <w:t>。</w:t>
+      </w:r>
+      <w:r>
+        <w:t>DUA类似于结构化命名服务中的名称解析器</w:t>
+      </w:r>
+      <w:r>
+        <w:rPr>
+          <w:rFonts w:hint="eastAsia"/>
+        </w:rPr>
+        <w:t>。</w:t>
+      </w:r>
+      <w:r>
+        <w:t>DUA根据标准化的访问协议与DSA交换信息</w:t>
+      </w:r>
+      <w:r>
+        <w:rPr>
+          <w:rFonts w:hint="eastAsia"/>
+        </w:rPr>
+        <w:t>。</w:t>
+      </w:r>
+    </w:p>
+    <w:p>
+      <w:pPr>
+        <w:rPr>
+          <w:rFonts w:hint="eastAsia"/>
+        </w:rPr>
+      </w:pPr>
+      <w:r>
+        <w:rPr>
+          <w:rFonts w:hint="eastAsia"/>
+        </w:rPr>
+        <w:tab/>
+      </w:r>
+      <w:r>
+        <w:t>LDAP实现与DNS实现的不同之处在于通过DIB进行搜索的功能</w:t>
+      </w:r>
+      <w:r>
+        <w:rPr>
+          <w:rFonts w:hint="eastAsia"/>
+        </w:rPr>
+        <w:t>。</w:t>
+      </w:r>
+      <w:r>
+        <w:rPr>
+          <w:rFonts w:hint="eastAsia"/>
+          <w:color w:val="FF0000"/>
+        </w:rPr>
+        <w:t>特别是，提供了搜索</w:t>
+      </w:r>
+      <w:r>
+        <w:rPr>
+          <w:rFonts w:hint="eastAsia"/>
+          <w:color w:val="FF0000"/>
+        </w:rPr>
+        <w:t>目录条目的工具，这些工具提供了一组搜索条目的属性应该满足的条件</w:t>
+      </w:r>
+      <w:r>
+        <w:rPr>
+          <w:rFonts w:hint="eastAsia"/>
+        </w:rPr>
+        <w:t>。</w:t>
+      </w:r>
+      <w:r>
+        <w:rPr>
+          <w:rFonts w:hint="eastAsia"/>
+        </w:rPr>
+        <w:t>例如，假设我们想要一个</w:t>
+      </w:r>
+      <w:r>
+        <w:t>VU大学所有主服务器的列表</w:t>
+      </w:r>
+      <w:r>
+        <w:rPr>
+          <w:rFonts w:hint="eastAsia"/>
+        </w:rPr>
+        <w:t>。</w:t>
+      </w:r>
+      <w:r>
+        <w:rPr>
+          <w:rFonts w:hint="eastAsia"/>
+        </w:rPr>
+        <w:t>使用</w:t>
+      </w:r>
+      <w:r>
+        <w:t>Howes[1997]中定义的符号，可以使用类似于这样的搜索操作返回这样的列表</w:t>
+      </w:r>
+      <w:r>
+        <w:rPr>
+          <w:rFonts w:hint="eastAsia"/>
+        </w:rPr>
+        <w:t>。</w:t>
+      </w:r>
+    </w:p>
+    <w:p>
+      <w:pPr>
+        <w:rPr>
+          <w:rFonts w:hint="eastAsia"/>
+        </w:rPr>
+      </w:pPr>
+      <w:r>
+        <w:rPr>
+          <w:noProof/>
+        </w:rPr>
+        <w:drawing>
+          <wp:inline distT="0" distB="0" distL="0" distR="0">
+            <wp:extent cx="5274310" cy="225568"/>
+            <wp:effectExtent l="19050" t="0" r="2540" b="0"/>
+            <wp:docPr id="22" name="图片 4"/>
+            <wp:cNvGraphicFramePr>
+              <a:graphicFrameLocks xmlns:a="http://schemas.openxmlformats.org/drawingml/2006/main" noChangeAspect="1"/>
+            </wp:cNvGraphicFramePr>
+            <a:graphic xmlns:a="http://schemas.openxmlformats.org/drawingml/2006/main">
+              <a:graphicData uri="http://schemas.openxmlformats.org/drawingml/2006/picture">
+                <pic:pic xmlns:pic="http://schemas.openxmlformats.org/drawingml/2006/picture">
+                  <pic:nvPicPr>
+                    <pic:cNvPr id="0" name="Picture 4"/>
+                    <pic:cNvPicPr>
+                      <a:picLocks noChangeAspect="1" noChangeArrowheads="1"/>
+                    </pic:cNvPicPr>
+                  </pic:nvPicPr>
+                  <pic:blipFill>
+                    <a:blip r:embed="rId29"/>
+                    <a:srcRect/>
+                    <a:stretch>
+                      <a:fillRect/>
+                    </a:stretch>
+                  </pic:blipFill>
+                  <pic:spPr bwMode="auto">
+                    <a:xfrm>
+                      <a:off x="0" y="0"/>
+                      <a:ext cx="5274310" cy="225568"/>
+                    </a:xfrm>
+                    <a:prstGeom prst="rect">
+                      <a:avLst/>
+                    </a:prstGeom>
+                    <a:noFill/>
+                    <a:ln w="9525">
+                      <a:noFill/>
+                      <a:miter lim="800000"/>
+                      <a:headEnd/>
+                      <a:tailEnd/>
+                    </a:ln>
+                  </pic:spPr>
+                </pic:pic>
+              </a:graphicData>
+            </a:graphic>
+          </wp:inline>
+        </w:drawing>
+      </w:r>
+    </w:p>
+    <w:p>
+      <w:pPr>
+        <w:rPr>
+          <w:rFonts w:hint="eastAsia"/>
+        </w:rPr>
+      </w:pPr>
+      <w:r>
+        <w:rPr>
+          <w:rFonts w:hint="eastAsia"/>
+        </w:rPr>
+        <w:lastRenderedPageBreak/>
+        <w:t>在本例中，我们指定了查找主服务器的位置是国家</w:t>
+      </w:r>
+      <w:r>
+        <w:t>NL中名为VU_University的组织，</w:t>
+      </w:r>
+      <w:r>
+        <w:rPr>
+          <w:color w:val="FF0000"/>
+        </w:rPr>
+        <w:t>但是我们对特定的</w:t>
+      </w:r>
+      <w:r>
+        <w:rPr>
+          <w:rFonts w:hint="eastAsia"/>
+          <w:color w:val="FF0000"/>
+        </w:rPr>
+        <w:t>OrganizationUnit</w:t>
+      </w:r>
+      <w:r>
+        <w:rPr>
+          <w:color w:val="FF0000"/>
+        </w:rPr>
+        <w:t>不感兴趣</w:t>
+      </w:r>
+      <w:r>
+        <w:rPr>
+          <w:rFonts w:hint="eastAsia"/>
+        </w:rPr>
+        <w:t>。</w:t>
+      </w:r>
+      <w:r>
+        <w:rPr>
+          <w:rFonts w:hint="eastAsia"/>
+        </w:rPr>
+        <w:t>但是，每个返回的结果的</w:t>
+      </w:r>
+      <w:r>
+        <w:t>CN属性应该等于main_service</w:t>
+      </w:r>
+      <w:r>
+        <w:rPr>
+          <w:rFonts w:hint="eastAsia"/>
+        </w:rPr>
+        <w:t>。</w:t>
+      </w:r>
+    </w:p>
+    <w:p>
+      <w:pPr>
+        <w:rPr>
+          <w:rFonts w:hint="eastAsia"/>
+        </w:rPr>
+      </w:pPr>
+      <w:r>
+        <w:rPr>
+          <w:rFonts w:hint="eastAsia"/>
+        </w:rPr>
+        <w:tab/>
+      </w:r>
+      <w:r>
+        <w:rPr>
+          <w:rFonts w:hint="eastAsia"/>
+        </w:rPr>
+        <w:t>正如我们已经提到的，在目录服务中搜索通常是一个昂贵的操作</w:t>
+      </w:r>
+      <w:r>
+        <w:rPr>
+          <w:rFonts w:hint="eastAsia"/>
+        </w:rPr>
+        <w:t>。</w:t>
+      </w:r>
+      <w:r>
+        <w:rPr>
+          <w:rFonts w:hint="eastAsia"/>
+        </w:rPr>
+        <w:t>例如，要找到</w:t>
+      </w:r>
+      <w:r>
+        <w:t>VU University的所有主服务器，需要搜索每个系的所有条目，并将结果合并到一个答案中</w:t>
+      </w:r>
+      <w:r>
+        <w:rPr>
+          <w:rFonts w:hint="eastAsia"/>
+        </w:rPr>
+        <w:t>。</w:t>
+      </w:r>
+      <w:r>
+        <w:rPr>
+          <w:rFonts w:hint="eastAsia"/>
+        </w:rPr>
+        <w:t>换句话说，为了得到一个答案，我们通常需要访问</w:t>
+      </w:r>
+      <w:r>
+        <w:t>DIT的几个叶子节点。</w:t>
+      </w:r>
+      <w:r>
+        <w:rPr>
+          <w:rFonts w:hint="eastAsia"/>
+        </w:rPr>
+        <w:t>实际上，这也意味着需要访问几个</w:t>
+      </w:r>
+      <w:r>
+        <w:t>dsl</w:t>
+      </w:r>
+      <w:r>
+        <w:rPr>
+          <w:rFonts w:hint="eastAsia"/>
+        </w:rPr>
+        <w:t>。</w:t>
+      </w:r>
+      <w:r>
+        <w:rPr>
+          <w:rFonts w:hint="eastAsia"/>
+        </w:rPr>
+        <w:t>相反，命名服务通常可以这样实现</w:t>
+      </w:r>
+      <w:r>
+        <w:t>:查找操作只需要访问一个叶子节点</w:t>
+      </w:r>
+      <w:r>
+        <w:rPr>
+          <w:rFonts w:hint="eastAsia"/>
+        </w:rPr>
+        <w:t>。</w:t>
+      </w:r>
+    </w:p>
+    <w:p>
+      <w:pPr>
+        <w:rPr>
+          <w:rFonts w:hint="eastAsia"/>
+        </w:rPr>
+      </w:pPr>
+      <w:r>
+        <w:rPr>
+          <w:rFonts w:hint="eastAsia"/>
+        </w:rPr>
+        <w:tab/>
+      </w:r>
+      <w:r>
+        <w:t>LDAP的整个设置可以更进一步，允许多个树共存，同时还相互链接。</w:t>
+      </w:r>
+      <w:r>
+        <w:rPr>
+          <w:rFonts w:hint="eastAsia"/>
+        </w:rPr>
+        <w:t>这种方法在微软的</w:t>
+      </w:r>
+      <w:r>
+        <w:t>Active Directory中得到了应用，导致了大量LDAP域[Allen和Lowe-Norris, 2003]。</w:t>
+      </w:r>
+      <w:r>
+        <w:rPr>
+          <w:rFonts w:hint="eastAsia"/>
+        </w:rPr>
+        <w:t>显然，在这样的组织中进行搜索非常复杂</w:t>
+      </w:r>
+      <w:r>
+        <w:rPr>
+          <w:rFonts w:hint="eastAsia"/>
+        </w:rPr>
+        <w:t>。</w:t>
+      </w:r>
+      <w:r>
+        <w:rPr>
+          <w:rFonts w:hint="eastAsia"/>
+        </w:rPr>
+        <w:t>为了避免一些可伸缩性问题，</w:t>
+      </w:r>
+      <w:r>
+        <w:t>Active Directory通常假设有一个可以首先搜索的全局索引服务器(称为全局目录)</w:t>
+      </w:r>
+      <w:r>
+        <w:rPr>
+          <w:rFonts w:hint="eastAsia"/>
+        </w:rPr>
+        <w:t>。</w:t>
+      </w:r>
+      <w:r>
+        <w:rPr>
+          <w:rFonts w:hint="eastAsia"/>
+        </w:rPr>
+        <w:t>索引将指示需要进一步搜索哪些</w:t>
+      </w:r>
+      <w:r>
+        <w:t>LDAP域</w:t>
+      </w:r>
+      <w:r>
+        <w:rPr>
+          <w:rFonts w:hint="eastAsia"/>
+        </w:rPr>
+        <w:t>。</w:t>
+      </w:r>
+      <w:r>
+        <w:rPr>
+          <w:rFonts w:hint="eastAsia"/>
+        </w:rPr>
+        <w:t>虽然</w:t>
+      </w:r>
+      <w:r>
+        <w:t>LDAP本身已经利用层次结构来实现可伸缩性，但是将LDAP和DNS结合起来是很常见的。</w:t>
+      </w:r>
+      <w:r>
+        <w:rPr>
+          <w:rFonts w:hint="eastAsia"/>
+        </w:rPr>
+        <w:t>例如，</w:t>
+      </w:r>
+      <w:r>
+        <w:t>LDAP中的每棵树都需要在根目录中访问(在Active Directory中称为域控制器)。</w:t>
+      </w:r>
+      <w:r>
+        <w:rPr>
+          <w:rFonts w:hint="eastAsia"/>
+        </w:rPr>
+        <w:t>根通常是在</w:t>
+      </w:r>
+      <w:r>
+        <w:t>DNS名称下知道的，而DNS名称又可以通过适当的SRV记录找到，如上所述</w:t>
+      </w:r>
+      <w:r>
+        <w:rPr>
+          <w:rFonts w:hint="eastAsia"/>
+        </w:rPr>
+        <w:t>。</w:t>
+      </w:r>
+    </w:p>
+    <w:p>
+      <w:pPr>
+        <w:rPr>
+          <w:rFonts w:hint="eastAsia"/>
+        </w:rPr>
+      </w:pPr>
+    </w:p>
+    <w:p>
+      <w:pPr>
+        <w:rPr>
+          <w:rFonts w:hint="eastAsia"/>
+          <w:b/>
+        </w:rPr>
+      </w:pPr>
+      <w:r>
+        <w:rPr>
+          <w:rFonts w:hint="eastAsia"/>
+          <w:b/>
+        </w:rPr>
+        <w:t>去中心化的实现</w:t>
+      </w:r>
+    </w:p>
+    <w:p>
+      <w:pPr>
+        <w:rPr>
+          <w:rFonts w:hint="eastAsia"/>
+        </w:rPr>
+      </w:pPr>
+      <w:r>
+        <w:rPr>
+          <w:rFonts w:hint="eastAsia"/>
+        </w:rPr>
+        <w:t>值得注意的是，随着</w:t>
+      </w:r>
+      <w:r>
+        <w:rPr>
+          <w:rFonts w:hint="eastAsia"/>
+        </w:rPr>
+        <w:t>peer-to-peer</w:t>
+      </w:r>
+      <w:r>
+        <w:rPr>
+          <w:rFonts w:hint="eastAsia"/>
+        </w:rPr>
+        <w:t>系统的出现，研究人员也一直在寻找基于分散属性命名系统的解决方案</w:t>
+      </w:r>
+      <w:r>
+        <w:rPr>
+          <w:rFonts w:hint="eastAsia"/>
+        </w:rPr>
+        <w:t>。</w:t>
+      </w:r>
+      <w:r>
+        <w:rPr>
+          <w:rFonts w:hint="eastAsia"/>
+        </w:rPr>
+        <w:t>特别是，点对点系统通常用于存储文件</w:t>
+      </w:r>
+      <w:r>
+        <w:rPr>
+          <w:rFonts w:hint="eastAsia"/>
+        </w:rPr>
+        <w:t>。</w:t>
+      </w:r>
+      <w:r>
+        <w:rPr>
+          <w:rFonts w:hint="eastAsia"/>
+        </w:rPr>
+        <w:t>最初，文件无法被搜索，只能通过密钥来查找</w:t>
+      </w:r>
+      <w:r>
+        <w:rPr>
+          <w:rFonts w:hint="eastAsia"/>
+        </w:rPr>
+        <w:t>。</w:t>
+      </w:r>
+      <w:r>
+        <w:rPr>
+          <w:rFonts w:hint="eastAsia"/>
+        </w:rPr>
+        <w:t>然而，能够基于描述符搜索文件是非常方便的，因为每个描述符只是一个</w:t>
+      </w:r>
+      <w:r>
+        <w:t>(属性，值)对。</w:t>
+      </w:r>
+      <w:r>
+        <w:rPr>
+          <w:rFonts w:hint="eastAsia"/>
+        </w:rPr>
+        <w:t>显然，查询</w:t>
+      </w:r>
+      <w:r>
+        <w:rPr>
+          <w:rFonts w:hint="eastAsia"/>
+        </w:rPr>
+        <w:t>peer-to-peer</w:t>
+      </w:r>
+      <w:r>
+        <w:rPr>
+          <w:rFonts w:hint="eastAsia"/>
+        </w:rPr>
+        <w:t>系统中的每个节点以查看它是否包含匹配一个或多个此类对的文件是不可行的</w:t>
+      </w:r>
+      <w:r>
+        <w:rPr>
+          <w:rFonts w:hint="eastAsia"/>
+        </w:rPr>
+        <w:t>。</w:t>
+      </w:r>
+      <w:r>
+        <w:rPr>
+          <w:rFonts w:hint="eastAsia"/>
+        </w:rPr>
+        <w:t>我们需要的是</w:t>
+      </w:r>
+      <w:r>
+        <w:t>(属性、值)对到索引服务器的映射，而索引服务器又指向匹配这些对的文件。</w:t>
+      </w:r>
+    </w:p>
+    <w:p>
+      <w:pPr>
+        <w:rPr>
+          <w:rFonts w:hint="eastAsia"/>
+        </w:rPr>
+      </w:pPr>
+    </w:p>
+    <w:p>
+      <w:pPr>
+        <w:rPr>
+          <w:rFonts w:hint="eastAsia"/>
+          <w:b/>
+        </w:rPr>
+      </w:pPr>
+      <w:r>
+        <w:rPr>
+          <w:rFonts w:hint="eastAsia"/>
+          <w:b/>
+        </w:rPr>
+        <w:t>使用分布式索引</w:t>
+      </w:r>
+    </w:p>
+    <w:p>
+      <w:pPr>
+        <w:rPr>
+          <w:rFonts w:hint="eastAsia"/>
+        </w:rPr>
+      </w:pPr>
+      <w:r>
+        <w:rPr>
+          <w:rFonts w:hint="eastAsia"/>
+        </w:rPr>
+        <w:t>让我们首先看看构建</w:t>
+      </w:r>
+      <w:r>
+        <w:t>(分布式)索引的情况</w:t>
+      </w:r>
+      <w:r>
+        <w:rPr>
+          <w:rFonts w:hint="eastAsia"/>
+        </w:rPr>
+        <w:t>。</w:t>
+      </w:r>
+      <w:r>
+        <w:rPr>
+          <w:rFonts w:hint="eastAsia"/>
+        </w:rPr>
+        <w:t>基本思想是将搜索查询表示为</w:t>
+      </w:r>
+      <w:r>
+        <w:t>(属性、值)对的列表，就像在LDAP示例中一样</w:t>
+      </w:r>
+      <w:r>
+        <w:rPr>
+          <w:rFonts w:hint="eastAsia"/>
+        </w:rPr>
+        <w:t>。</w:t>
+      </w:r>
+      <w:r>
+        <w:rPr>
+          <w:rFonts w:hint="eastAsia"/>
+        </w:rPr>
+        <w:t>结果应该是匹配所有对的实体的</w:t>
+      </w:r>
+      <w:r>
+        <w:t>(引用)列表</w:t>
+      </w:r>
+      <w:r>
+        <w:rPr>
+          <w:rFonts w:hint="eastAsia"/>
+        </w:rPr>
+        <w:t>。</w:t>
+      </w:r>
+      <w:r>
+        <w:rPr>
+          <w:rFonts w:hint="eastAsia"/>
+        </w:rPr>
+        <w:t>在点对点系统存储文件的情况下，可能会返回相关文件的密钥列表，然后客户端可以使用返回的密钥查找每个文件。</w:t>
+      </w:r>
+      <w:r>
+        <w:rPr>
+          <w:rFonts w:hint="eastAsia"/>
+        </w:rPr>
+        <w:t>（</w:t>
+      </w:r>
+      <w:r>
+        <w:rPr>
+          <w:rFonts w:hint="eastAsia"/>
+          <w:color w:val="002060"/>
+        </w:rPr>
+        <w:t>类似倒排索引？</w:t>
+      </w:r>
+      <w:r>
+        <w:rPr>
+          <w:rFonts w:hint="eastAsia"/>
+        </w:rPr>
+        <w:t>）</w:t>
+      </w:r>
+    </w:p>
+    <w:p>
+      <w:pPr>
+        <w:rPr>
+          <w:rFonts w:hint="eastAsia"/>
+        </w:rPr>
+      </w:pPr>
+      <w:r>
+        <w:rPr>
+          <w:rFonts w:hint="eastAsia"/>
+        </w:rPr>
+        <w:tab/>
+      </w:r>
+      <w:r>
+        <w:rPr>
+          <w:rFonts w:hint="eastAsia"/>
+        </w:rPr>
+        <w:t>下面是一种直接的分布式索引方法</w:t>
+      </w:r>
+      <w:r>
+        <w:rPr>
+          <w:rFonts w:hint="eastAsia"/>
+        </w:rPr>
+        <w:t>。</w:t>
+      </w:r>
+      <w:r>
+        <w:rPr>
+          <w:rFonts w:hint="eastAsia"/>
+        </w:rPr>
+        <w:t>假设有</w:t>
+      </w:r>
+      <w:r>
+        <w:t>d个不同的属性</w:t>
+      </w:r>
+      <w:r>
+        <w:rPr>
+          <w:rFonts w:hint="eastAsia"/>
+        </w:rPr>
+        <w:t>。</w:t>
+      </w:r>
+      <w:r>
+        <w:rPr>
+          <w:rFonts w:hint="eastAsia"/>
+        </w:rPr>
+        <w:t>在这种情况下，我们可以为每个</w:t>
+      </w:r>
+      <w:r>
+        <w:t>d属性使用一个服务器，其中属性a的服务器为属性a具有值val的每个实体E维护一组(E,val)对</w:t>
+      </w:r>
+      <w:r>
+        <w:rPr>
+          <w:rFonts w:hint="eastAsia"/>
+        </w:rPr>
+        <w:t>。</w:t>
+      </w:r>
+      <w:r>
+        <w:rPr>
+          <w:rFonts w:hint="eastAsia"/>
+        </w:rPr>
+        <w:t>搜索查询，如</w:t>
+      </w:r>
+      <w:r>
+        <w:rPr>
+          <w:rFonts w:hint="eastAsia"/>
+        </w:rPr>
+        <w:t>：</w:t>
+      </w:r>
+    </w:p>
+    <w:p>
+      <w:pPr>
+        <w:rPr>
+          <w:rFonts w:hint="eastAsia"/>
+        </w:rPr>
+      </w:pPr>
+      <w:r>
+        <w:rPr>
+          <w:noProof/>
+        </w:rPr>
+        <w:drawing>
+          <wp:inline distT="0" distB="0" distL="0" distR="0">
+            <wp:extent cx="5274310" cy="566323"/>
+            <wp:effectExtent l="19050" t="0" r="2540" b="0"/>
+            <wp:docPr id="23" name="图片 7"/>
+            <wp:cNvGraphicFramePr>
+              <a:graphicFrameLocks xmlns:a="http://schemas.openxmlformats.org/drawingml/2006/main" noChangeAspect="1"/>
+            </wp:cNvGraphicFramePr>
+            <a:graphic xmlns:a="http://schemas.openxmlformats.org/drawingml/2006/main">
+              <a:graphicData uri="http://schemas.openxmlformats.org/drawingml/2006/picture">
+                <pic:pic xmlns:pic="http://schemas.openxmlformats.org/drawingml/2006/picture">
+                  <pic:nvPicPr>
+                    <pic:cNvPr id="0" name="Picture 7"/>
+                    <pic:cNvPicPr>
+                      <a:picLocks noChangeAspect="1" noChangeArrowheads="1"/>
+                    </pic:cNvPicPr>
+                  </pic:nvPicPr>
+                  <pic:blipFill>
+                    <a:blip r:embed="rId30"/>
+                    <a:srcRect/>
+                    <a:stretch>
+                      <a:fillRect/>
+                    </a:stretch>
+                  </pic:blipFill>
+                  <pic:spPr bwMode="auto">
+                    <a:xfrm>
+                      <a:off x="0" y="0"/>
+                      <a:ext cx="5274310" cy="566323"/>
+                    </a:xfrm>
+                    <a:prstGeom prst="rect">
+                      <a:avLst/>
+                    </a:prstGeom>
+                    <a:noFill/>
+                    <a:ln w="9525">
+                      <a:noFill/>
+                      <a:miter lim="800000"/>
+                      <a:headEnd/>
+                      <a:tailEnd/>
+                    </a:ln>
+                  </pic:spPr>
+                </pic:pic>
+              </a:graphicData>
+            </a:graphic>
+          </wp:inline>
+        </w:drawing>
+      </w:r>
+    </w:p>
+    <w:p>
+      <w:pPr>
+        <w:rPr>
+          <w:rFonts w:hint="eastAsia"/>
+        </w:rPr>
+      </w:pPr>
+      <w:r>
+        <w:rPr>
+          <w:rFonts w:hint="eastAsia"/>
+        </w:rPr>
+        <w:t>将分别发送到属性为country</w:t>
+      </w:r>
+      <w:r>
+        <w:rPr>
+          <w:rFonts w:hint="eastAsia"/>
+        </w:rPr>
+        <w:t>、</w:t>
+      </w:r>
+      <w:r>
+        <w:rPr>
+          <w:rFonts w:hint="eastAsia"/>
+        </w:rPr>
+        <w:t>organization</w:t>
+      </w:r>
+      <w:r>
+        <w:rPr>
+          <w:rFonts w:hint="eastAsia"/>
+        </w:rPr>
+        <w:t>和</w:t>
+      </w:r>
+      <w:r>
+        <w:t>CommonName</w:t>
+      </w:r>
+      <w:r>
+        <w:rPr>
+          <w:rFonts w:hint="eastAsia"/>
+        </w:rPr>
+        <w:t>的服务器</w:t>
+      </w:r>
+      <w:r>
+        <w:t>，之后客户端需要查看服务器返回的所有三个集合中出现了哪些实体</w:t>
+      </w:r>
+      <w:r>
+        <w:rPr>
+          <w:rFonts w:hint="eastAsia"/>
+        </w:rPr>
+        <w:t>。</w:t>
+      </w:r>
+      <w:r>
+        <w:rPr>
+          <w:rFonts w:hint="eastAsia"/>
+        </w:rPr>
+        <w:t>为了防止服务器需要维护非常大的实体集，可以将每个服务器的实体集进一步分区，并分布在多个子服务器上，每个子服务器都与相同的属性相关联</w:t>
+      </w:r>
+      <w:r>
+        <w:rPr>
+          <w:rFonts w:hint="eastAsia"/>
+        </w:rPr>
+        <w:t>。</w:t>
+      </w:r>
+      <w:r>
+        <w:rPr>
+          <w:rFonts w:hint="eastAsia"/>
+        </w:rPr>
+        <w:t>更精确地说，如果我们有一组属性</w:t>
+      </w:r>
+      <w:r>
+        <w:t>{a1，…，</w:t>
+      </w:r>
+      <w:r>
+        <w:rPr>
+          <w:rFonts w:hint="eastAsia"/>
+        </w:rPr>
+        <w:t>aN}</w:t>
+      </w:r>
+      <w:r>
+        <w:t>然后对于每个属性ak，我们关联一个set Sk = {Sk 1，…， Sk nk}的nk</w:t>
+      </w:r>
+      <w:r>
+        <w:rPr>
+          <w:rFonts w:hint="eastAsia"/>
+        </w:rPr>
+        <w:t>个</w:t>
+      </w:r>
+      <w:r>
+        <w:t>服务器。</w:t>
+      </w:r>
+      <w:r>
+        <w:rPr>
+          <w:rFonts w:hint="eastAsia"/>
+        </w:rPr>
+        <w:t>假设属性</w:t>
+      </w:r>
+      <w:r>
+        <w:t>ak从集合Rk中获取值，我们构造一个全局映射F</w:t>
+      </w:r>
+      <w:r>
+        <w:rPr>
+          <w:rFonts w:hint="eastAsia"/>
+        </w:rPr>
+        <w:t>。</w:t>
+      </w:r>
+    </w:p>
+    <w:p>
+      <w:pPr>
+        <w:rPr>
+          <w:rFonts w:hint="eastAsia"/>
+        </w:rPr>
+      </w:pPr>
+      <w:r>
+        <w:rPr>
+          <w:rFonts w:hint="eastAsia"/>
+        </w:rPr>
+        <w:tab/>
+      </w:r>
+      <w:r>
+        <w:rPr>
+          <w:rFonts w:hint="eastAsia"/>
+          <w:noProof/>
+        </w:rPr>
+        <w:drawing>
+          <wp:inline distT="0" distB="0" distL="0" distR="0">
+            <wp:extent cx="4410075" cy="561975"/>
+            <wp:effectExtent l="19050" t="0" r="9525" b="0"/>
+            <wp:docPr id="24" name="图片 10"/>
+            <wp:cNvGraphicFramePr>
+              <a:graphicFrameLocks xmlns:a="http://schemas.openxmlformats.org/drawingml/2006/main" noChangeAspect="1"/>
+            </wp:cNvGraphicFramePr>
+            <a:graphic xmlns:a="http://schemas.openxmlformats.org/drawingml/2006/main">
+              <a:graphicData uri="http://schemas.openxmlformats.org/drawingml/2006/picture">
+                <pic:pic xmlns:pic="http://schemas.openxmlformats.org/drawingml/2006/picture">
+                  <pic:nvPicPr>
+                    <pic:cNvPr id="0" name="Picture 10"/>
+                    <pic:cNvPicPr>
+                      <a:picLocks noChangeAspect="1" noChangeArrowheads="1"/>
+                    </pic:cNvPicPr>
+                  </pic:nvPicPr>
+                  <pic:blipFill>
+                    <a:blip r:embed="rId31"/>
+                    <a:srcRect/>
+                    <a:stretch>
+                      <a:fillRect/>
+                    </a:stretch>
+                  </pic:blipFill>
+                  <pic:spPr bwMode="auto">
+                    <a:xfrm>
+                      <a:off x="0" y="0"/>
+                      <a:ext cx="4410075" cy="561975"/>
+                    </a:xfrm>
+                    <a:prstGeom prst="rect">
+                      <a:avLst/>
+                    </a:prstGeom>
+                    <a:noFill/>
+                    <a:ln w="9525">
+                      <a:noFill/>
+                      <a:miter lim="800000"/>
+                      <a:headEnd/>
+                      <a:tailEnd/>
+                    </a:ln>
+                  </pic:spPr>
+                </pic:pic>
+              </a:graphicData>
+            </a:graphic>
+          </wp:inline>
+        </w:drawing>
+      </w:r>
+    </w:p>
+    <w:p>
+      <w:pPr>
+        <w:rPr>
+          <w:rFonts w:hint="eastAsia"/>
+        </w:rPr>
+      </w:pPr>
+      <w:r>
+        <w:rPr>
+          <w:rFonts w:hint="eastAsia"/>
+        </w:rPr>
+        <w:lastRenderedPageBreak/>
+        <w:t>在本例中，服务器</w:t>
+      </w:r>
+      <w:r>
+        <w:t>Sk j将跟踪与具有ak = v的文件相关联的每个键</w:t>
+      </w:r>
+      <w:r>
+        <w:rPr>
+          <w:rFonts w:hint="eastAsia"/>
+        </w:rPr>
+        <w:t>。</w:t>
+      </w:r>
+      <w:r>
+        <w:rPr>
+          <w:rFonts w:hint="eastAsia"/>
+        </w:rPr>
+        <w:t>这个方案的优点是简单</w:t>
+      </w:r>
+      <w:r>
+        <w:rPr>
+          <w:rFonts w:hint="eastAsia"/>
+        </w:rPr>
+        <w:t>。</w:t>
+      </w:r>
+      <w:r>
+        <w:rPr>
+          <w:rFonts w:hint="eastAsia"/>
+        </w:rPr>
+        <w:t>如果</w:t>
+      </w:r>
+      <w:r>
+        <w:t>L(ak, v)是服务器F(ak, v)返回的键的集合，那么查询可以被表示为逻辑表达式，例如</w:t>
+      </w:r>
+      <w:r>
+        <w:rPr>
+          <w:rFonts w:hint="eastAsia"/>
+        </w:rPr>
+        <w:t>：</w:t>
+      </w:r>
+    </w:p>
+    <w:p>
+      <w:pPr>
+        <w:rPr>
+          <w:rFonts w:hint="eastAsia"/>
+        </w:rPr>
+      </w:pPr>
+      <w:r>
+        <w:rPr>
+          <w:rFonts w:hint="eastAsia"/>
+        </w:rPr>
+        <w:tab/>
+      </w:r>
+      <w:r>
+        <w:rPr>
+          <w:rFonts w:hint="eastAsia"/>
+          <w:noProof/>
+        </w:rPr>
+        <w:drawing>
+          <wp:inline distT="0" distB="0" distL="0" distR="0">
+            <wp:extent cx="3781425" cy="571500"/>
+            <wp:effectExtent l="19050" t="0" r="9525" b="0"/>
+            <wp:docPr id="26" name="图片 19"/>
+            <wp:cNvGraphicFramePr>
+              <a:graphicFrameLocks xmlns:a="http://schemas.openxmlformats.org/drawingml/2006/main" noChangeAspect="1"/>
+            </wp:cNvGraphicFramePr>
+            <a:graphic xmlns:a="http://schemas.openxmlformats.org/drawingml/2006/main">
+              <a:graphicData uri="http://schemas.openxmlformats.org/drawingml/2006/picture">
+                <pic:pic xmlns:pic="http://schemas.openxmlformats.org/drawingml/2006/picture">
+                  <pic:nvPicPr>
+                    <pic:cNvPr id="0" name="Picture 19"/>
+                    <pic:cNvPicPr>
+                      <a:picLocks noChangeAspect="1" noChangeArrowheads="1"/>
+                    </pic:cNvPicPr>
+                  </pic:nvPicPr>
+                  <pic:blipFill>
+                    <a:blip r:embed="rId32"/>
+                    <a:srcRect/>
+                    <a:stretch>
+                      <a:fillRect/>
+                    </a:stretch>
+                  </pic:blipFill>
+                  <pic:spPr bwMode="auto">
+                    <a:xfrm>
+                      <a:off x="0" y="0"/>
+                      <a:ext cx="3781425" cy="571500"/>
+                    </a:xfrm>
+                    <a:prstGeom prst="rect">
+                      <a:avLst/>
+                    </a:prstGeom>
+                    <a:noFill/>
+                    <a:ln w="9525">
+                      <a:noFill/>
+                      <a:miter lim="800000"/>
+                      <a:headEnd/>
+                      <a:tailEnd/>
+                    </a:ln>
+                  </pic:spPr>
+                </pic:pic>
+              </a:graphicData>
+            </a:graphic>
+          </wp:inline>
+        </w:drawing>
+      </w:r>
+    </w:p>
+    <w:p>
+      <w:pPr>
+        <w:rPr>
+          <w:rFonts w:hint="eastAsia"/>
+        </w:rPr>
+      </w:pPr>
+      <w:r>
+        <w:rPr>
+          <w:rFonts w:hint="eastAsia"/>
+        </w:rPr>
+        <w:t>或者在客户端是这样表达的</w:t>
+      </w:r>
+    </w:p>
+    <w:p>
+      <w:pPr>
+        <w:rPr>
+          <w:rFonts w:hint="eastAsia"/>
+        </w:rPr>
+      </w:pPr>
+      <w:r>
+        <w:rPr>
+          <w:noProof/>
+        </w:rPr>
+        <w:drawing>
+          <wp:inline distT="0" distB="0" distL="0" distR="0">
+            <wp:extent cx="3762375" cy="590550"/>
+            <wp:effectExtent l="19050" t="0" r="9525" b="0"/>
+            <wp:docPr id="27" name="图片 22"/>
+            <wp:cNvGraphicFramePr>
+              <a:graphicFrameLocks xmlns:a="http://schemas.openxmlformats.org/drawingml/2006/main" noChangeAspect="1"/>
+            </wp:cNvGraphicFramePr>
+            <a:graphic xmlns:a="http://schemas.openxmlformats.org/drawingml/2006/main">
+              <a:graphicData uri="http://schemas.openxmlformats.org/drawingml/2006/picture">
+                <pic:pic xmlns:pic="http://schemas.openxmlformats.org/drawingml/2006/picture">
+                  <pic:nvPicPr>
+                    <pic:cNvPr id="0" name="Picture 22"/>
+                    <pic:cNvPicPr>
+                      <a:picLocks noChangeAspect="1" noChangeArrowheads="1"/>
+                    </pic:cNvPicPr>
+                  </pic:nvPicPr>
+                  <pic:blipFill>
+                    <a:blip r:embed="rId33"/>
+                    <a:srcRect/>
+                    <a:stretch>
+                      <a:fillRect/>
+                    </a:stretch>
+                  </pic:blipFill>
+                  <pic:spPr bwMode="auto">
+                    <a:xfrm>
+                      <a:off x="0" y="0"/>
+                      <a:ext cx="3762375" cy="590550"/>
+                    </a:xfrm>
+                    <a:prstGeom prst="rect">
+                      <a:avLst/>
+                    </a:prstGeom>
+                    <a:noFill/>
+                    <a:ln w="9525">
+                      <a:noFill/>
+                      <a:miter lim="800000"/>
+                      <a:headEnd/>
+                      <a:tailEnd/>
+                    </a:ln>
+                  </pic:spPr>
+                </pic:pic>
+              </a:graphicData>
+            </a:graphic>
+          </wp:inline>
+        </w:drawing>
+      </w:r>
+    </w:p>
+    <w:p>
+      <w:pPr>
+        <w:rPr>
+          <w:rFonts w:hint="eastAsia"/>
+        </w:rPr>
+      </w:pPr>
+      <w:r>
+        <w:rPr>
+          <w:rFonts w:hint="eastAsia"/>
+        </w:rPr>
+        <w:t>（</w:t>
+      </w:r>
+      <w:r>
+        <w:rPr>
+          <w:rFonts w:hint="eastAsia"/>
+          <w:color w:val="FF0000"/>
+        </w:rPr>
+        <w:t>完全搞不懂啊 上面这些</w:t>
+      </w:r>
+      <w:r>
+        <w:rPr>
+          <w:rFonts w:hint="eastAsia"/>
+        </w:rPr>
+        <w:t>）</w:t>
+      </w:r>
+    </w:p>
+    <w:p>
+      <w:pPr>
+        <w:rPr>
+          <w:rFonts w:hint="eastAsia"/>
+        </w:rPr>
+      </w:pPr>
+      <w:r>
+        <w:rPr>
+          <w:rFonts w:hint="eastAsia"/>
+        </w:rPr>
+        <w:tab/>
+      </w:r>
+      <w:r>
+        <w:rPr>
+          <w:rFonts w:hint="eastAsia"/>
+        </w:rPr>
+        <w:t>不幸的是，这个方案</w:t>
+      </w:r>
+      <w:r>
+        <w:rPr>
+          <w:rFonts w:hint="eastAsia"/>
+        </w:rPr>
+        <w:t>（</w:t>
+      </w:r>
+      <w:r>
+        <w:rPr>
+          <w:rFonts w:hint="eastAsia"/>
+          <w:color w:val="FF0000"/>
+        </w:rPr>
+        <w:t>这方案是啥？？</w:t>
+      </w:r>
+      <w:r>
+        <w:rPr>
+          <w:rFonts w:hint="eastAsia"/>
+        </w:rPr>
+        <w:t>）</w:t>
+      </w:r>
+      <w:r>
+        <w:rPr>
+          <w:rFonts w:hint="eastAsia"/>
+        </w:rPr>
+        <w:t>有一些重要的缺点</w:t>
+      </w:r>
+      <w:r>
+        <w:rPr>
+          <w:rFonts w:hint="eastAsia"/>
+        </w:rPr>
+        <w:t>。</w:t>
+      </w:r>
+      <w:r>
+        <w:rPr>
+          <w:rFonts w:hint="eastAsia"/>
+        </w:rPr>
+        <w:t>首先，任何涉及</w:t>
+      </w:r>
+      <w:r>
+        <w:t>k属性的查询都需要与k索引服务器联系，这可能会导致很大的通信开销</w:t>
+      </w:r>
+      <w:r>
+        <w:rPr>
+          <w:rFonts w:hint="eastAsia"/>
+        </w:rPr>
+        <w:t>。</w:t>
+      </w:r>
+      <w:r>
+        <w:rPr>
+          <w:rFonts w:hint="eastAsia"/>
+        </w:rPr>
+        <w:t>此外，与此相关的是，客户端需要处理索引服务器返回的集合</w:t>
+      </w:r>
+      <w:r>
+        <w:rPr>
+          <w:rFonts w:hint="eastAsia"/>
+        </w:rPr>
+        <w:t>。</w:t>
+      </w:r>
+      <w:r>
+        <w:rPr>
+          <w:rFonts w:hint="eastAsia"/>
+        </w:rPr>
+        <w:t>假设每个文件都有两个属性</w:t>
+      </w:r>
+      <w:r>
+        <w:t>firstName和lastName，并且客户机正在寻找Pheriby Smith拥有的文件</w:t>
+      </w:r>
+      <w:r>
+        <w:rPr>
+          <w:rFonts w:hint="eastAsia"/>
+        </w:rPr>
+        <w:t>。</w:t>
+      </w:r>
+      <w:r>
+        <w:rPr>
+          <w:rFonts w:hint="eastAsia"/>
+        </w:rPr>
+        <w:t>虽然菲利比的名字很独特，但史密斯绝对不是</w:t>
+      </w:r>
+      <w:r>
+        <w:rPr>
+          <w:rFonts w:hint="eastAsia"/>
+        </w:rPr>
+        <w:t>。</w:t>
+      </w:r>
+      <w:r>
+        <w:rPr>
+          <w:rFonts w:hint="eastAsia"/>
+        </w:rPr>
+        <w:t>第三，尽管该方案允许保留某些未指定的属性</w:t>
+      </w:r>
+      <w:r>
+        <w:t>(通过在查询中简单地不提及它们)，但它不容易支持范围查询，比如price = [1000 - 2500]</w:t>
+      </w:r>
+      <w:r>
+        <w:rPr>
+          <w:rFonts w:hint="eastAsia"/>
+        </w:rPr>
+        <w:t>。</w:t>
+      </w:r>
+    </w:p>
+    <w:p>
+      <w:pPr>
+        <w:rPr>
+          <w:rFonts w:hint="eastAsia"/>
+        </w:rPr>
+      </w:pPr>
+    </w:p>
+    <w:p>
+      <w:pPr>
+        <w:rPr>
+          <w:rFonts w:hint="eastAsia"/>
+          <w:b/>
+        </w:rPr>
+      </w:pPr>
+      <w:r>
+        <w:rPr>
+          <w:b/>
+        </w:rPr>
+        <w:t>Space-filling curves</w:t>
+      </w:r>
+    </w:p>
+    <w:p>
+      <w:pPr>
+        <w:rPr>
+          <w:rFonts w:hint="eastAsia"/>
+        </w:rPr>
+      </w:pPr>
+      <w:r>
+        <w:rPr>
+          <w:rFonts w:hint="eastAsia"/>
+        </w:rPr>
+        <w:t>实现基于属性的分散命名系统的一种常见方法是使用所谓的</w:t>
+      </w:r>
+      <w:r>
+        <w:rPr>
+          <w:b/>
+        </w:rPr>
+        <w:t>Space-filling curves</w:t>
+      </w:r>
+      <w:r>
+        <w:rPr>
+          <w:rFonts w:hint="eastAsia"/>
+        </w:rPr>
+        <w:t>。</w:t>
+      </w:r>
+      <w:r>
+        <w:rPr>
+          <w:rFonts w:hint="eastAsia"/>
+        </w:rPr>
+        <w:t>基本思想是</w:t>
+      </w:r>
+      <w:r>
+        <w:rPr>
+          <w:rFonts w:hint="eastAsia"/>
+        </w:rPr>
+        <w:t>通过简单的hash技术，将N维度属性{a1,a2,</w:t>
+      </w:r>
+      <w:r>
+        <w:t>…</w:t>
+      </w:r>
+      <w:r>
+        <w:rPr>
+          <w:rFonts w:hint="eastAsia"/>
+        </w:rPr>
+        <w:t>aN}映射到一个单一维度</w:t>
+      </w:r>
+      <w:r>
+        <w:rPr>
+          <w:rFonts w:hint="eastAsia"/>
+        </w:rPr>
+        <w:t>。</w:t>
+      </w:r>
+      <w:r>
+        <w:rPr>
+          <w:rFonts w:hint="eastAsia"/>
+        </w:rPr>
+        <w:t>其中一个关键问题是，相同的索引服务器必须处理彼此“接近”的</w:t>
+      </w:r>
+      <w:r>
+        <w:t>(属性、值)对。</w:t>
+      </w:r>
+    </w:p>
+    <w:p>
+      <w:pPr>
+        <w:rPr>
+          <w:rFonts w:hint="eastAsia"/>
+        </w:rPr>
+      </w:pPr>
+      <w:r>
+        <w:rPr>
+          <w:rFonts w:hint="eastAsia"/>
+        </w:rPr>
+        <w:tab/>
+      </w:r>
+      <w:r>
+        <w:rPr>
+          <w:rFonts w:hint="eastAsia"/>
+        </w:rPr>
+        <w:t>让我们把事情具体化，看看一个流行的例子，即希尔伯特空间填充曲线</w:t>
+      </w:r>
+      <w:r>
+        <w:rPr>
+          <w:rFonts w:hint="eastAsia"/>
+        </w:rPr>
+        <w:t>（</w:t>
+      </w:r>
+      <w:r>
+        <w:rPr>
+          <w:b/>
+        </w:rPr>
+        <w:t>Space-filling curves</w:t>
+      </w:r>
+      <w:r>
+        <w:rPr>
+          <w:rFonts w:hint="eastAsia"/>
+        </w:rPr>
+        <w:t>）。</w:t>
+      </w:r>
+      <w:r>
+        <w:rPr>
+          <w:rFonts w:hint="eastAsia"/>
+        </w:rPr>
+        <w:t>通过只考虑两个维度，即只考虑两个不同的属性，可以很容易地解释这些问题</w:t>
+      </w:r>
+      <w:r>
+        <w:rPr>
+          <w:rFonts w:hint="eastAsia"/>
+        </w:rPr>
+        <w:t>。</w:t>
+      </w:r>
+      <w:r>
+        <w:rPr>
+          <w:rFonts w:hint="eastAsia"/>
+        </w:rPr>
+        <w:t>每个属性可能具有的值对应于二维空间中的一个轴。</w:t>
+      </w:r>
+      <w:r>
+        <w:rPr>
+          <w:rFonts w:hint="eastAsia"/>
+        </w:rPr>
+        <w:t>在不失一般性的情况下，我们假设每个属性在区间</w:t>
+      </w:r>
+      <w:r>
+        <w:t>[0,1]中取值。</w:t>
+      </w:r>
+      <w:r>
+        <w:rPr>
+          <w:rFonts w:hint="eastAsia"/>
+        </w:rPr>
+        <w:t>作为正方形的</w:t>
+      </w:r>
+      <w:r>
+        <w:rPr>
+          <w:rFonts w:hint="eastAsia"/>
+        </w:rPr>
+        <w:t>一个近似，我们把它分成四个象限，如图</w:t>
+      </w:r>
+      <w:r>
+        <w:t>5.30(a)所示</w:t>
+      </w:r>
+      <w:r>
+        <w:rPr>
+          <w:rFonts w:hint="eastAsia"/>
+        </w:rPr>
+        <w:t>。</w:t>
+      </w:r>
+      <w:r>
+        <w:t>0≤x, y &lt; 0.5的所有数据值(x, y)与索引0关联。0.5≤x, y &lt; 1.0的值(x, y)与索引2相关联</w:t>
+      </w:r>
+      <w:r>
+        <w:rPr>
+          <w:rFonts w:hint="eastAsia"/>
+        </w:rPr>
+        <w:t>。</w:t>
+      </w:r>
+    </w:p>
+    <w:p>
+      <w:pPr>
+        <w:rPr>
+          <w:rFonts w:hint="eastAsia"/>
+        </w:rPr>
+      </w:pPr>
+      <w:r>
+        <w:rPr>
+          <w:noProof/>
+        </w:rPr>
+        <w:drawing>
+          <wp:inline distT="0" distB="0" distL="0" distR="0">
+            <wp:extent cx="5274310" cy="3208492"/>
+            <wp:effectExtent l="19050" t="0" r="2540" b="0"/>
+            <wp:docPr id="28" name="图片 25"/>
+            <wp:cNvGraphicFramePr>
+              <a:graphicFrameLocks xmlns:a="http://schemas.openxmlformats.org/drawingml/2006/main" noChangeAspect="1"/>
+            </wp:cNvGraphicFramePr>
+            <a:graphic xmlns:a="http://schemas.openxmlformats.org/drawingml/2006/main">
+              <a:graphicData uri="http://schemas.openxmlformats.org/drawingml/2006/picture">
+                <pic:pic xmlns:pic="http://schemas.openxmlformats.org/drawingml/2006/picture">
+                  <pic:nvPicPr>
+                    <pic:cNvPr id="0" name="Picture 25"/>
+                    <pic:cNvPicPr>
+                      <a:picLocks noChangeAspect="1" noChangeArrowheads="1"/>
+                    </pic:cNvPicPr>
+                  </pic:nvPicPr>
+                  <pic:blipFill>
+                    <a:blip r:embed="rId34"/>
+                    <a:srcRect/>
+                    <a:stretch>
+                      <a:fillRect/>
+                    </a:stretch>
+                  </pic:blipFill>
+                  <pic:spPr bwMode="auto">
+                    <a:xfrm>
+                      <a:off x="0" y="0"/>
+                      <a:ext cx="5274310" cy="3208492"/>
+                    </a:xfrm>
+                    <a:prstGeom prst="rect">
+                      <a:avLst/>
+                    </a:prstGeom>
+                    <a:noFill/>
+                    <a:ln w="9525">
+                      <a:noFill/>
+                      <a:miter lim="800000"/>
+                      <a:headEnd/>
+                      <a:tailEnd/>
+                    </a:ln>
+                  </pic:spPr>
+                </pic:pic>
+              </a:graphicData>
+            </a:graphic>
+          </wp:inline>
+        </w:drawing>
+      </w:r>
+    </w:p>
+    <w:p>
+      <w:pPr>
+        <w:rPr>
+          <w:rFonts w:hint="eastAsia"/>
+        </w:rPr>
+      </w:pPr>
+      <w:r>
+        <w:rPr>
+          <w:rFonts w:hint="eastAsia"/>
+        </w:rPr>
+        <w:lastRenderedPageBreak/>
+        <w:t>我们可以递归地对每个子正方形重复这个过程</w:t>
+      </w:r>
+      <w:r>
+        <w:t>:将它分成四个较小的正方形，并通过一条线将较小的正方形连接起来</w:t>
+      </w:r>
+      <w:r>
+        <w:rPr>
+          <w:rFonts w:hint="eastAsia"/>
+        </w:rPr>
+        <w:t>。</w:t>
+      </w:r>
+      <w:r>
+        <w:rPr>
+          <w:rFonts w:hint="eastAsia"/>
+        </w:rPr>
+        <w:t>使用旋转和反射，我们确保这条线可以很好地连接到之前相邻的较大的子正方形</w:t>
+      </w:r>
+      <w:r>
+        <w:t>(也被分成较小的正方形)</w:t>
+      </w:r>
+      <w:r>
+        <w:rPr>
+          <w:rFonts w:hint="eastAsia"/>
+        </w:rPr>
+        <w:t>。</w:t>
+      </w:r>
+      <w:r>
+        <w:rPr>
+          <w:rFonts w:hint="eastAsia"/>
+        </w:rPr>
+        <w:t>为了说明这一点，图</w:t>
+      </w:r>
+      <w:r>
+        <w:t>5.30(a)为一阶希尔伯特曲线，图5.30(b)为一阶256个指标的曲线</w:t>
+      </w:r>
+      <w:r>
+        <w:rPr>
+          <w:rFonts w:hint="eastAsia"/>
+        </w:rPr>
+        <w:t>。</w:t>
+      </w:r>
+      <w:r>
+        <w:rPr>
+          <w:rFonts w:hint="eastAsia"/>
+        </w:rPr>
+        <w:t>一般情况下，</w:t>
+      </w:r>
+      <w:r>
+        <w:t>k阶希尔伯特曲线连接2</w:t>
+      </w:r>
+      <w:r>
+        <w:rPr>
+          <w:rFonts w:hint="eastAsia"/>
+        </w:rPr>
+        <w:t>^</w:t>
+      </w:r>
+      <w:r>
+        <w:t>2k个子平方，因此也有2</w:t>
+      </w:r>
+      <w:r>
+        <w:rPr>
+          <w:rFonts w:hint="eastAsia"/>
+        </w:rPr>
+        <w:t>^</w:t>
+      </w:r>
+      <w:r>
+        <w:t>2k个指标</w:t>
+      </w:r>
+      <w:r>
+        <w:rPr>
+          <w:rFonts w:hint="eastAsia"/>
+        </w:rPr>
+        <w:t>。</w:t>
+      </w:r>
+      <w:r>
+        <w:rPr>
+          <w:rFonts w:hint="eastAsia"/>
+        </w:rPr>
+        <w:t>我们有很多方法可以系统地在二维空间中画出一条曲线，这个空间被分割成大小相等的正方形</w:t>
+      </w:r>
+      <w:r>
+        <w:rPr>
+          <w:rFonts w:hint="eastAsia"/>
+        </w:rPr>
+        <w:t>。</w:t>
+      </w:r>
+      <w:r>
+        <w:rPr>
+          <w:rFonts w:hint="eastAsia"/>
+        </w:rPr>
+        <w:t>此外，正如</w:t>
+      </w:r>
+      <w:r>
+        <w:t>Sagan[1994]和Bader[2013]所解释的，该过程可以很容易地扩展到更高的维度。</w:t>
+      </w:r>
+    </w:p>
+    <w:p>
+      <w:r>
+        <w:rPr>
+          <w:rFonts w:hint="eastAsia"/>
+        </w:rPr>
+        <w:tab/>
+      </w:r>
+      <w:r>
+        <w:rPr>
+          <w:rFonts w:hint="eastAsia"/>
+        </w:rPr>
+        <w:t>空间填充曲线的一个重要特性是它们保持局部性</w:t>
+      </w:r>
+      <w:r>
+        <w:rPr>
+          <w:rFonts w:hint="eastAsia"/>
+        </w:rPr>
+        <w:t>：</w:t>
+      </w:r>
+      <w:r>
+        <w:rPr>
+          <w:rFonts w:hint="eastAsia"/>
+        </w:rPr>
+        <w:t>曲线上两个相互接近的指标对应多维空间中两个相互接近的点</w:t>
+      </w:r>
+      <w:r>
+        <w:rPr>
+          <w:rFonts w:hint="eastAsia"/>
+        </w:rPr>
+        <w:t>。</w:t>
+      </w:r>
+      <w:r>
+        <w:t>(注意，反过来并不总是正确的:在多维空间中相邻的两点不一定在曲线上相邻。)</w:t>
       </w:r>
     </w:p>
     <w:sectPr>
@@ -13057,7 +15143,7 @@
   <a:extraClrSchemeLst/>
   <a:extLst>
     <a:ext uri="{05A4C25C-085E-4340-85A3-A5531E510DB2}">
-      <thm15:themeFamily xmlns:thm15="http://schemas.microsoft.com/office/thememl/2012/main" xmlns="" name="Office Theme" id="{62F939B6-93AF-4DB8-9C6B-D6C7DFDC589F}" vid="{4A3C46E8-61CC-4603-A589-7422A47A8E4A}"/>
+      <thm15:themeFamily xmlns="" xmlns:thm15="http://schemas.microsoft.com/office/thememl/2012/main" name="Office Theme" id="{62F939B6-93AF-4DB8-9C6B-D6C7DFDC589F}" vid="{4A3C46E8-61CC-4603-A589-7422A47A8E4A}"/>
     </a:ext>
   </a:extLst>
 </a:theme>

</xml_diff>